<commit_message>
Optimizing and Fixing bugs for 2 pages
</commit_message>
<xml_diff>
--- a/Docs/52100778_52100572.docx
+++ b/Docs/52100778_52100572.docx
@@ -2439,7 +2439,7 @@
         </w:rPr>
         <w:fldChar w:fldCharType="separate"/>
       </w:r>
-      <w:hyperlink w:anchor="_Toc173000275" w:history="1">
+      <w:hyperlink w:anchor="_Toc173154984" w:history="1">
         <w:r>
           <w:rPr>
             <w:rStyle w:val="Hyperlink"/>
@@ -2466,7 +2466,7 @@
             <w:noProof/>
             <w:webHidden/>
           </w:rPr>
-          <w:instrText xml:space="preserve"> PAGEREF _Toc173000275 \h </w:instrText>
+          <w:instrText xml:space="preserve"> PAGEREF _Toc173154984 \h </w:instrText>
         </w:r>
         <w:r>
           <w:rPr>
@@ -2510,7 +2510,7 @@
           <w14:ligatures w14:val="standardContextual"/>
         </w:rPr>
       </w:pPr>
-      <w:hyperlink w:anchor="_Toc173000276" w:history="1">
+      <w:hyperlink w:anchor="_Toc173154985" w:history="1">
         <w:r>
           <w:rPr>
             <w:rStyle w:val="Hyperlink"/>
@@ -2537,7 +2537,7 @@
             <w:noProof/>
             <w:webHidden/>
           </w:rPr>
-          <w:instrText xml:space="preserve"> PAGEREF _Toc173000276 \h </w:instrText>
+          <w:instrText xml:space="preserve"> PAGEREF _Toc173154985 \h </w:instrText>
         </w:r>
         <w:r>
           <w:rPr>
@@ -2581,7 +2581,7 @@
           <w14:ligatures w14:val="standardContextual"/>
         </w:rPr>
       </w:pPr>
-      <w:hyperlink w:anchor="_Toc173000277" w:history="1">
+      <w:hyperlink w:anchor="_Toc173154986" w:history="1">
         <w:r>
           <w:rPr>
             <w:rStyle w:val="Hyperlink"/>
@@ -2608,7 +2608,7 @@
             <w:noProof/>
             <w:webHidden/>
           </w:rPr>
-          <w:instrText xml:space="preserve"> PAGEREF _Toc173000277 \h </w:instrText>
+          <w:instrText xml:space="preserve"> PAGEREF _Toc173154986 \h </w:instrText>
         </w:r>
         <w:r>
           <w:rPr>
@@ -2652,7 +2652,7 @@
           <w14:ligatures w14:val="standardContextual"/>
         </w:rPr>
       </w:pPr>
-      <w:hyperlink w:anchor="_Toc173000278" w:history="1">
+      <w:hyperlink w:anchor="_Toc173154987" w:history="1">
         <w:r>
           <w:rPr>
             <w:rStyle w:val="Hyperlink"/>
@@ -2679,7 +2679,7 @@
             <w:noProof/>
             <w:webHidden/>
           </w:rPr>
-          <w:instrText xml:space="preserve"> PAGEREF _Toc173000278 \h </w:instrText>
+          <w:instrText xml:space="preserve"> PAGEREF _Toc173154987 \h </w:instrText>
         </w:r>
         <w:r>
           <w:rPr>
@@ -2722,7 +2722,7 @@
           <w14:ligatures w14:val="standardContextual"/>
         </w:rPr>
       </w:pPr>
-      <w:hyperlink w:anchor="_Toc173000279" w:history="1">
+      <w:hyperlink w:anchor="_Toc173154988" w:history="1">
         <w:r>
           <w:rPr>
             <w:rStyle w:val="Hyperlink"/>
@@ -2749,7 +2749,7 @@
             <w:noProof/>
             <w:webHidden/>
           </w:rPr>
-          <w:instrText xml:space="preserve"> PAGEREF _Toc173000279 \h </w:instrText>
+          <w:instrText xml:space="preserve"> PAGEREF _Toc173154988 \h </w:instrText>
         </w:r>
         <w:r>
           <w:rPr>
@@ -2792,7 +2792,7 @@
           <w14:ligatures w14:val="standardContextual"/>
         </w:rPr>
       </w:pPr>
-      <w:hyperlink w:anchor="_Toc173000280" w:history="1">
+      <w:hyperlink w:anchor="_Toc173154989" w:history="1">
         <w:r>
           <w:rPr>
             <w:rStyle w:val="Hyperlink"/>
@@ -2819,7 +2819,7 @@
             <w:noProof/>
             <w:webHidden/>
           </w:rPr>
-          <w:instrText xml:space="preserve"> PAGEREF _Toc173000280 \h </w:instrText>
+          <w:instrText xml:space="preserve"> PAGEREF _Toc173154989 \h </w:instrText>
         </w:r>
         <w:r>
           <w:rPr>
@@ -2862,7 +2862,7 @@
           <w14:ligatures w14:val="standardContextual"/>
         </w:rPr>
       </w:pPr>
-      <w:hyperlink w:anchor="_Toc173000281" w:history="1">
+      <w:hyperlink w:anchor="_Toc173154990" w:history="1">
         <w:r>
           <w:rPr>
             <w:rStyle w:val="Hyperlink"/>
@@ -2889,7 +2889,7 @@
             <w:noProof/>
             <w:webHidden/>
           </w:rPr>
-          <w:instrText xml:space="preserve"> PAGEREF _Toc173000281 \h </w:instrText>
+          <w:instrText xml:space="preserve"> PAGEREF _Toc173154990 \h </w:instrText>
         </w:r>
         <w:r>
           <w:rPr>
@@ -2932,7 +2932,7 @@
           <w14:ligatures w14:val="standardContextual"/>
         </w:rPr>
       </w:pPr>
-      <w:hyperlink w:anchor="_Toc173000282" w:history="1">
+      <w:hyperlink w:anchor="_Toc173154991" w:history="1">
         <w:r>
           <w:rPr>
             <w:rStyle w:val="Hyperlink"/>
@@ -2959,7 +2959,7 @@
             <w:noProof/>
             <w:webHidden/>
           </w:rPr>
-          <w:instrText xml:space="preserve"> PAGEREF _Toc173000282 \h </w:instrText>
+          <w:instrText xml:space="preserve"> PAGEREF _Toc173154991 \h </w:instrText>
         </w:r>
         <w:r>
           <w:rPr>
@@ -3003,7 +3003,7 @@
           <w14:ligatures w14:val="standardContextual"/>
         </w:rPr>
       </w:pPr>
-      <w:hyperlink w:anchor="_Toc173000283" w:history="1">
+      <w:hyperlink w:anchor="_Toc173154992" w:history="1">
         <w:r>
           <w:rPr>
             <w:rStyle w:val="Hyperlink"/>
@@ -3030,7 +3030,7 @@
             <w:noProof/>
             <w:webHidden/>
           </w:rPr>
-          <w:instrText xml:space="preserve"> PAGEREF _Toc173000283 \h </w:instrText>
+          <w:instrText xml:space="preserve"> PAGEREF _Toc173154992 \h </w:instrText>
         </w:r>
         <w:r>
           <w:rPr>
@@ -3073,7 +3073,7 @@
           <w14:ligatures w14:val="standardContextual"/>
         </w:rPr>
       </w:pPr>
-      <w:hyperlink w:anchor="_Toc173000284" w:history="1">
+      <w:hyperlink w:anchor="_Toc173154993" w:history="1">
         <w:r>
           <w:rPr>
             <w:rStyle w:val="Hyperlink"/>
@@ -3100,7 +3100,7 @@
             <w:noProof/>
             <w:webHidden/>
           </w:rPr>
-          <w:instrText xml:space="preserve"> PAGEREF _Toc173000284 \h </w:instrText>
+          <w:instrText xml:space="preserve"> PAGEREF _Toc173154993 \h </w:instrText>
         </w:r>
         <w:r>
           <w:rPr>
@@ -3143,7 +3143,7 @@
           <w14:ligatures w14:val="standardContextual"/>
         </w:rPr>
       </w:pPr>
-      <w:hyperlink w:anchor="_Toc173000285" w:history="1">
+      <w:hyperlink w:anchor="_Toc173154994" w:history="1">
         <w:r>
           <w:rPr>
             <w:rStyle w:val="Hyperlink"/>
@@ -3170,7 +3170,7 @@
             <w:noProof/>
             <w:webHidden/>
           </w:rPr>
-          <w:instrText xml:space="preserve"> PAGEREF _Toc173000285 \h </w:instrText>
+          <w:instrText xml:space="preserve"> PAGEREF _Toc173154994 \h </w:instrText>
         </w:r>
         <w:r>
           <w:rPr>
@@ -3214,7 +3214,7 @@
           <w14:ligatures w14:val="standardContextual"/>
         </w:rPr>
       </w:pPr>
-      <w:hyperlink w:anchor="_Toc173000286" w:history="1">
+      <w:hyperlink w:anchor="_Toc173154995" w:history="1">
         <w:r>
           <w:rPr>
             <w:rStyle w:val="Hyperlink"/>
@@ -3241,7 +3241,7 @@
             <w:noProof/>
             <w:webHidden/>
           </w:rPr>
-          <w:instrText xml:space="preserve"> PAGEREF _Toc173000286 \h </w:instrText>
+          <w:instrText xml:space="preserve"> PAGEREF _Toc173154995 \h </w:instrText>
         </w:r>
         <w:r>
           <w:rPr>
@@ -3285,7 +3285,7 @@
           <w14:ligatures w14:val="standardContextual"/>
         </w:rPr>
       </w:pPr>
-      <w:hyperlink w:anchor="_Toc173000287" w:history="1">
+      <w:hyperlink w:anchor="_Toc173154996" w:history="1">
         <w:r>
           <w:rPr>
             <w:rStyle w:val="Hyperlink"/>
@@ -3312,7 +3312,7 @@
             <w:noProof/>
             <w:webHidden/>
           </w:rPr>
-          <w:instrText xml:space="preserve"> PAGEREF _Toc173000287 \h </w:instrText>
+          <w:instrText xml:space="preserve"> PAGEREF _Toc173154996 \h </w:instrText>
         </w:r>
         <w:r>
           <w:rPr>
@@ -3355,7 +3355,7 @@
           <w14:ligatures w14:val="standardContextual"/>
         </w:rPr>
       </w:pPr>
-      <w:hyperlink w:anchor="_Toc173000288" w:history="1">
+      <w:hyperlink w:anchor="_Toc173154997" w:history="1">
         <w:r>
           <w:rPr>
             <w:rStyle w:val="Hyperlink"/>
@@ -3382,7 +3382,7 @@
             <w:noProof/>
             <w:webHidden/>
           </w:rPr>
-          <w:instrText xml:space="preserve"> PAGEREF _Toc173000288 \h </w:instrText>
+          <w:instrText xml:space="preserve"> PAGEREF _Toc173154997 \h </w:instrText>
         </w:r>
         <w:r>
           <w:rPr>
@@ -3426,7 +3426,7 @@
           <w14:ligatures w14:val="standardContextual"/>
         </w:rPr>
       </w:pPr>
-      <w:hyperlink w:anchor="_Toc173000289" w:history="1">
+      <w:hyperlink w:anchor="_Toc173154998" w:history="1">
         <w:r>
           <w:rPr>
             <w:rStyle w:val="Hyperlink"/>
@@ -3453,7 +3453,7 @@
             <w:noProof/>
             <w:webHidden/>
           </w:rPr>
-          <w:instrText xml:space="preserve"> PAGEREF _Toc173000289 \h </w:instrText>
+          <w:instrText xml:space="preserve"> PAGEREF _Toc173154998 \h </w:instrText>
         </w:r>
         <w:r>
           <w:rPr>
@@ -3497,7 +3497,7 @@
           <w14:ligatures w14:val="standardContextual"/>
         </w:rPr>
       </w:pPr>
-      <w:hyperlink w:anchor="_Toc173000290" w:history="1">
+      <w:hyperlink w:anchor="_Toc173154999" w:history="1">
         <w:r>
           <w:rPr>
             <w:rStyle w:val="Hyperlink"/>
@@ -3524,7 +3524,7 @@
             <w:noProof/>
             <w:webHidden/>
           </w:rPr>
-          <w:instrText xml:space="preserve"> PAGEREF _Toc173000290 \h </w:instrText>
+          <w:instrText xml:space="preserve"> PAGEREF _Toc173154999 \h </w:instrText>
         </w:r>
         <w:r>
           <w:rPr>
@@ -3567,7 +3567,7 @@
           <w14:ligatures w14:val="standardContextual"/>
         </w:rPr>
       </w:pPr>
-      <w:hyperlink w:anchor="_Toc173000291" w:history="1">
+      <w:hyperlink w:anchor="_Toc173155000" w:history="1">
         <w:r>
           <w:rPr>
             <w:rStyle w:val="Hyperlink"/>
@@ -3594,7 +3594,7 @@
             <w:noProof/>
             <w:webHidden/>
           </w:rPr>
-          <w:instrText xml:space="preserve"> PAGEREF _Toc173000291 \h </w:instrText>
+          <w:instrText xml:space="preserve"> PAGEREF _Toc173155000 \h </w:instrText>
         </w:r>
         <w:r>
           <w:rPr>
@@ -3638,7 +3638,7 @@
           <w14:ligatures w14:val="standardContextual"/>
         </w:rPr>
       </w:pPr>
-      <w:hyperlink w:anchor="_Toc173000292" w:history="1">
+      <w:hyperlink w:anchor="_Toc173155001" w:history="1">
         <w:r>
           <w:rPr>
             <w:rStyle w:val="Hyperlink"/>
@@ -3665,7 +3665,7 @@
             <w:noProof/>
             <w:webHidden/>
           </w:rPr>
-          <w:instrText xml:space="preserve"> PAGEREF _Toc173000292 \h </w:instrText>
+          <w:instrText xml:space="preserve"> PAGEREF _Toc173155001 \h </w:instrText>
         </w:r>
         <w:r>
           <w:rPr>
@@ -3709,7 +3709,7 @@
           <w14:ligatures w14:val="standardContextual"/>
         </w:rPr>
       </w:pPr>
-      <w:hyperlink w:anchor="_Toc173000293" w:history="1">
+      <w:hyperlink w:anchor="_Toc173155002" w:history="1">
         <w:r>
           <w:rPr>
             <w:rStyle w:val="Hyperlink"/>
@@ -3736,7 +3736,7 @@
             <w:noProof/>
             <w:webHidden/>
           </w:rPr>
-          <w:instrText xml:space="preserve"> PAGEREF _Toc173000293 \h </w:instrText>
+          <w:instrText xml:space="preserve"> PAGEREF _Toc173155002 \h </w:instrText>
         </w:r>
         <w:r>
           <w:rPr>
@@ -3780,7 +3780,7 @@
           <w14:ligatures w14:val="standardContextual"/>
         </w:rPr>
       </w:pPr>
-      <w:hyperlink w:anchor="_Toc173000294" w:history="1">
+      <w:hyperlink w:anchor="_Toc173155003" w:history="1">
         <w:r>
           <w:rPr>
             <w:rStyle w:val="Hyperlink"/>
@@ -3807,7 +3807,7 @@
             <w:noProof/>
             <w:webHidden/>
           </w:rPr>
-          <w:instrText xml:space="preserve"> PAGEREF _Toc173000294 \h </w:instrText>
+          <w:instrText xml:space="preserve"> PAGEREF _Toc173155003 \h </w:instrText>
         </w:r>
         <w:r>
           <w:rPr>
@@ -3827,7 +3827,7 @@
             <w:noProof/>
             <w:webHidden/>
           </w:rPr>
-          <w:t>8</w:t>
+          <w:t>9</w:t>
         </w:r>
         <w:r>
           <w:rPr>
@@ -3851,7 +3851,7 @@
           <w14:ligatures w14:val="standardContextual"/>
         </w:rPr>
       </w:pPr>
-      <w:hyperlink w:anchor="_Toc173000295" w:history="1">
+      <w:hyperlink w:anchor="_Toc173155004" w:history="1">
         <w:r>
           <w:rPr>
             <w:rStyle w:val="Hyperlink"/>
@@ -3878,7 +3878,7 @@
             <w:noProof/>
             <w:webHidden/>
           </w:rPr>
-          <w:instrText xml:space="preserve"> PAGEREF _Toc173000295 \h </w:instrText>
+          <w:instrText xml:space="preserve"> PAGEREF _Toc173155004 \h </w:instrText>
         </w:r>
         <w:r>
           <w:rPr>
@@ -3921,7 +3921,7 @@
           <w14:ligatures w14:val="standardContextual"/>
         </w:rPr>
       </w:pPr>
-      <w:hyperlink w:anchor="_Toc173000296" w:history="1">
+      <w:hyperlink w:anchor="_Toc173155005" w:history="1">
         <w:r>
           <w:rPr>
             <w:rStyle w:val="Hyperlink"/>
@@ -3948,7 +3948,7 @@
             <w:noProof/>
             <w:webHidden/>
           </w:rPr>
-          <w:instrText xml:space="preserve"> PAGEREF _Toc173000296 \h </w:instrText>
+          <w:instrText xml:space="preserve"> PAGEREF _Toc173155005 \h </w:instrText>
         </w:r>
         <w:r>
           <w:rPr>
@@ -3992,7 +3992,7 @@
           <w14:ligatures w14:val="standardContextual"/>
         </w:rPr>
       </w:pPr>
-      <w:hyperlink w:anchor="_Toc173000297" w:history="1">
+      <w:hyperlink w:anchor="_Toc173155006" w:history="1">
         <w:r>
           <w:rPr>
             <w:rStyle w:val="Hyperlink"/>
@@ -4019,7 +4019,7 @@
             <w:noProof/>
             <w:webHidden/>
           </w:rPr>
-          <w:instrText xml:space="preserve"> PAGEREF _Toc173000297 \h </w:instrText>
+          <w:instrText xml:space="preserve"> PAGEREF _Toc173155006 \h </w:instrText>
         </w:r>
         <w:r>
           <w:rPr>
@@ -4063,7 +4063,7 @@
           <w14:ligatures w14:val="standardContextual"/>
         </w:rPr>
       </w:pPr>
-      <w:hyperlink w:anchor="_Toc173000298" w:history="1">
+      <w:hyperlink w:anchor="_Toc173155007" w:history="1">
         <w:r>
           <w:rPr>
             <w:rStyle w:val="Hyperlink"/>
@@ -4090,7 +4090,7 @@
             <w:noProof/>
             <w:webHidden/>
           </w:rPr>
-          <w:instrText xml:space="preserve"> PAGEREF _Toc173000298 \h </w:instrText>
+          <w:instrText xml:space="preserve"> PAGEREF _Toc173155007 \h </w:instrText>
         </w:r>
         <w:r>
           <w:rPr>
@@ -4134,7 +4134,7 @@
           <w14:ligatures w14:val="standardContextual"/>
         </w:rPr>
       </w:pPr>
-      <w:hyperlink w:anchor="_Toc173000299" w:history="1">
+      <w:hyperlink w:anchor="_Toc173155008" w:history="1">
         <w:r>
           <w:rPr>
             <w:rStyle w:val="Hyperlink"/>
@@ -4161,7 +4161,7 @@
             <w:noProof/>
             <w:webHidden/>
           </w:rPr>
-          <w:instrText xml:space="preserve"> PAGEREF _Toc173000299 \h </w:instrText>
+          <w:instrText xml:space="preserve"> PAGEREF _Toc173155008 \h </w:instrText>
         </w:r>
         <w:r>
           <w:rPr>
@@ -4204,7 +4204,7 @@
           <w14:ligatures w14:val="standardContextual"/>
         </w:rPr>
       </w:pPr>
-      <w:hyperlink w:anchor="_Toc173000300" w:history="1">
+      <w:hyperlink w:anchor="_Toc173155009" w:history="1">
         <w:r>
           <w:rPr>
             <w:rStyle w:val="Hyperlink"/>
@@ -4231,7 +4231,7 @@
             <w:noProof/>
             <w:webHidden/>
           </w:rPr>
-          <w:instrText xml:space="preserve"> PAGEREF _Toc173000300 \h </w:instrText>
+          <w:instrText xml:space="preserve"> PAGEREF _Toc173155009 \h </w:instrText>
         </w:r>
         <w:r>
           <w:rPr>
@@ -4275,7 +4275,7 @@
           <w14:ligatures w14:val="standardContextual"/>
         </w:rPr>
       </w:pPr>
-      <w:hyperlink w:anchor="_Toc173000301" w:history="1">
+      <w:hyperlink w:anchor="_Toc173155010" w:history="1">
         <w:r>
           <w:rPr>
             <w:rStyle w:val="Hyperlink"/>
@@ -4302,7 +4302,7 @@
             <w:noProof/>
             <w:webHidden/>
           </w:rPr>
-          <w:instrText xml:space="preserve"> PAGEREF _Toc173000301 \h </w:instrText>
+          <w:instrText xml:space="preserve"> PAGEREF _Toc173155010 \h </w:instrText>
         </w:r>
         <w:r>
           <w:rPr>
@@ -4346,7 +4346,7 @@
           <w14:ligatures w14:val="standardContextual"/>
         </w:rPr>
       </w:pPr>
-      <w:hyperlink w:anchor="_Toc173000302" w:history="1">
+      <w:hyperlink w:anchor="_Toc173155011" w:history="1">
         <w:r>
           <w:rPr>
             <w:rStyle w:val="Hyperlink"/>
@@ -4373,7 +4373,7 @@
             <w:noProof/>
             <w:webHidden/>
           </w:rPr>
-          <w:instrText xml:space="preserve"> PAGEREF _Toc173000302 \h </w:instrText>
+          <w:instrText xml:space="preserve"> PAGEREF _Toc173155011 \h </w:instrText>
         </w:r>
         <w:r>
           <w:rPr>
@@ -4417,7 +4417,7 @@
           <w14:ligatures w14:val="standardContextual"/>
         </w:rPr>
       </w:pPr>
-      <w:hyperlink w:anchor="_Toc173000303" w:history="1">
+      <w:hyperlink w:anchor="_Toc173155012" w:history="1">
         <w:r>
           <w:rPr>
             <w:rStyle w:val="Hyperlink"/>
@@ -4444,7 +4444,7 @@
             <w:noProof/>
             <w:webHidden/>
           </w:rPr>
-          <w:instrText xml:space="preserve"> PAGEREF _Toc173000303 \h </w:instrText>
+          <w:instrText xml:space="preserve"> PAGEREF _Toc173155012 \h </w:instrText>
         </w:r>
         <w:r>
           <w:rPr>
@@ -4488,7 +4488,7 @@
           <w14:ligatures w14:val="standardContextual"/>
         </w:rPr>
       </w:pPr>
-      <w:hyperlink w:anchor="_Toc173000304" w:history="1">
+      <w:hyperlink w:anchor="_Toc173155013" w:history="1">
         <w:r>
           <w:rPr>
             <w:rStyle w:val="Hyperlink"/>
@@ -4515,7 +4515,7 @@
             <w:noProof/>
             <w:webHidden/>
           </w:rPr>
-          <w:instrText xml:space="preserve"> PAGEREF _Toc173000304 \h </w:instrText>
+          <w:instrText xml:space="preserve"> PAGEREF _Toc173155013 \h </w:instrText>
         </w:r>
         <w:r>
           <w:rPr>
@@ -4558,7 +4558,7 @@
           <w14:ligatures w14:val="standardContextual"/>
         </w:rPr>
       </w:pPr>
-      <w:hyperlink w:anchor="_Toc173000305" w:history="1">
+      <w:hyperlink w:anchor="_Toc173155014" w:history="1">
         <w:r>
           <w:rPr>
             <w:rStyle w:val="Hyperlink"/>
@@ -4585,7 +4585,7 @@
             <w:noProof/>
             <w:webHidden/>
           </w:rPr>
-          <w:instrText xml:space="preserve"> PAGEREF _Toc173000305 \h </w:instrText>
+          <w:instrText xml:space="preserve"> PAGEREF _Toc173155014 \h </w:instrText>
         </w:r>
         <w:r>
           <w:rPr>
@@ -4605,7 +4605,7 @@
             <w:noProof/>
             <w:webHidden/>
           </w:rPr>
-          <w:t>14</w:t>
+          <w:t>15</w:t>
         </w:r>
         <w:r>
           <w:rPr>
@@ -4629,7 +4629,7 @@
           <w14:ligatures w14:val="standardContextual"/>
         </w:rPr>
       </w:pPr>
-      <w:hyperlink w:anchor="_Toc173000306" w:history="1">
+      <w:hyperlink w:anchor="_Toc173155015" w:history="1">
         <w:r>
           <w:rPr>
             <w:rStyle w:val="Hyperlink"/>
@@ -4656,7 +4656,7 @@
             <w:noProof/>
             <w:webHidden/>
           </w:rPr>
-          <w:instrText xml:space="preserve"> PAGEREF _Toc173000306 \h </w:instrText>
+          <w:instrText xml:space="preserve"> PAGEREF _Toc173155015 \h </w:instrText>
         </w:r>
         <w:r>
           <w:rPr>
@@ -4676,7 +4676,7 @@
             <w:noProof/>
             <w:webHidden/>
           </w:rPr>
-          <w:t>14</w:t>
+          <w:t>15</w:t>
         </w:r>
         <w:r>
           <w:rPr>
@@ -4700,7 +4700,7 @@
           <w14:ligatures w14:val="standardContextual"/>
         </w:rPr>
       </w:pPr>
-      <w:hyperlink w:anchor="_Toc173000307" w:history="1">
+      <w:hyperlink w:anchor="_Toc173155016" w:history="1">
         <w:r>
           <w:rPr>
             <w:rStyle w:val="Hyperlink"/>
@@ -4727,7 +4727,7 @@
             <w:noProof/>
             <w:webHidden/>
           </w:rPr>
-          <w:instrText xml:space="preserve"> PAGEREF _Toc173000307 \h </w:instrText>
+          <w:instrText xml:space="preserve"> PAGEREF _Toc173155016 \h </w:instrText>
         </w:r>
         <w:r>
           <w:rPr>
@@ -4771,7 +4771,7 @@
           <w14:ligatures w14:val="standardContextual"/>
         </w:rPr>
       </w:pPr>
-      <w:hyperlink w:anchor="_Toc173000308" w:history="1">
+      <w:hyperlink w:anchor="_Toc173155017" w:history="1">
         <w:r>
           <w:rPr>
             <w:rStyle w:val="Hyperlink"/>
@@ -4798,7 +4798,7 @@
             <w:noProof/>
             <w:webHidden/>
           </w:rPr>
-          <w:instrText xml:space="preserve"> PAGEREF _Toc173000308 \h </w:instrText>
+          <w:instrText xml:space="preserve"> PAGEREF _Toc173155017 \h </w:instrText>
         </w:r>
         <w:r>
           <w:rPr>
@@ -4818,7 +4818,7 @@
             <w:noProof/>
             <w:webHidden/>
           </w:rPr>
-          <w:t>17</w:t>
+          <w:t>18</w:t>
         </w:r>
         <w:r>
           <w:rPr>
@@ -4841,7 +4841,7 @@
           <w14:ligatures w14:val="standardContextual"/>
         </w:rPr>
       </w:pPr>
-      <w:hyperlink w:anchor="_Toc173000309" w:history="1">
+      <w:hyperlink w:anchor="_Toc173155018" w:history="1">
         <w:r>
           <w:rPr>
             <w:rStyle w:val="Hyperlink"/>
@@ -4868,7 +4868,7 @@
             <w:noProof/>
             <w:webHidden/>
           </w:rPr>
-          <w:instrText xml:space="preserve"> PAGEREF _Toc173000309 \h </w:instrText>
+          <w:instrText xml:space="preserve"> PAGEREF _Toc173155018 \h </w:instrText>
         </w:r>
         <w:r>
           <w:rPr>
@@ -4888,7 +4888,7 @@
             <w:noProof/>
             <w:webHidden/>
           </w:rPr>
-          <w:t>17</w:t>
+          <w:t>18</w:t>
         </w:r>
         <w:r>
           <w:rPr>
@@ -4911,7 +4911,7 @@
           <w14:ligatures w14:val="standardContextual"/>
         </w:rPr>
       </w:pPr>
-      <w:hyperlink w:anchor="_Toc173000310" w:history="1">
+      <w:hyperlink w:anchor="_Toc173155019" w:history="1">
         <w:r>
           <w:rPr>
             <w:rStyle w:val="Hyperlink"/>
@@ -4938,7 +4938,7 @@
             <w:noProof/>
             <w:webHidden/>
           </w:rPr>
-          <w:instrText xml:space="preserve"> PAGEREF _Toc173000310 \h </w:instrText>
+          <w:instrText xml:space="preserve"> PAGEREF _Toc173155019 \h </w:instrText>
         </w:r>
         <w:r>
           <w:rPr>
@@ -4958,7 +4958,7 @@
             <w:noProof/>
             <w:webHidden/>
           </w:rPr>
-          <w:t>17</w:t>
+          <w:t>18</w:t>
         </w:r>
         <w:r>
           <w:rPr>
@@ -4982,7 +4982,7 @@
           <w14:ligatures w14:val="standardContextual"/>
         </w:rPr>
       </w:pPr>
-      <w:hyperlink w:anchor="_Toc173000311" w:history="1">
+      <w:hyperlink w:anchor="_Toc173155020" w:history="1">
         <w:r>
           <w:rPr>
             <w:rStyle w:val="Hyperlink"/>
@@ -5009,7 +5009,7 @@
             <w:noProof/>
             <w:webHidden/>
           </w:rPr>
-          <w:instrText xml:space="preserve"> PAGEREF _Toc173000311 \h </w:instrText>
+          <w:instrText xml:space="preserve"> PAGEREF _Toc173155020 \h </w:instrText>
         </w:r>
         <w:r>
           <w:rPr>
@@ -5029,7 +5029,7 @@
             <w:noProof/>
             <w:webHidden/>
           </w:rPr>
-          <w:t>17</w:t>
+          <w:t>18</w:t>
         </w:r>
         <w:r>
           <w:rPr>
@@ -5053,7 +5053,7 @@
           <w14:ligatures w14:val="standardContextual"/>
         </w:rPr>
       </w:pPr>
-      <w:hyperlink w:anchor="_Toc173000312" w:history="1">
+      <w:hyperlink w:anchor="_Toc173155021" w:history="1">
         <w:r>
           <w:rPr>
             <w:rStyle w:val="Hyperlink"/>
@@ -5080,7 +5080,7 @@
             <w:noProof/>
             <w:webHidden/>
           </w:rPr>
-          <w:instrText xml:space="preserve"> PAGEREF _Toc173000312 \h </w:instrText>
+          <w:instrText xml:space="preserve"> PAGEREF _Toc173155021 \h </w:instrText>
         </w:r>
         <w:r>
           <w:rPr>
@@ -5100,7 +5100,7 @@
             <w:noProof/>
             <w:webHidden/>
           </w:rPr>
-          <w:t>18</w:t>
+          <w:t>19</w:t>
         </w:r>
         <w:r>
           <w:rPr>
@@ -5123,7 +5123,7 @@
           <w14:ligatures w14:val="standardContextual"/>
         </w:rPr>
       </w:pPr>
-      <w:hyperlink w:anchor="_Toc173000313" w:history="1">
+      <w:hyperlink w:anchor="_Toc173155022" w:history="1">
         <w:r>
           <w:rPr>
             <w:rStyle w:val="Hyperlink"/>
@@ -5150,7 +5150,7 @@
             <w:noProof/>
             <w:webHidden/>
           </w:rPr>
-          <w:instrText xml:space="preserve"> PAGEREF _Toc173000313 \h </w:instrText>
+          <w:instrText xml:space="preserve"> PAGEREF _Toc173155022 \h </w:instrText>
         </w:r>
         <w:r>
           <w:rPr>
@@ -5170,7 +5170,7 @@
             <w:noProof/>
             <w:webHidden/>
           </w:rPr>
-          <w:t>19</w:t>
+          <w:t>20</w:t>
         </w:r>
         <w:r>
           <w:rPr>
@@ -5194,7 +5194,7 @@
           <w14:ligatures w14:val="standardContextual"/>
         </w:rPr>
       </w:pPr>
-      <w:hyperlink w:anchor="_Toc173000314" w:history="1">
+      <w:hyperlink w:anchor="_Toc173155023" w:history="1">
         <w:r>
           <w:rPr>
             <w:rStyle w:val="Hyperlink"/>
@@ -5221,7 +5221,7 @@
             <w:noProof/>
             <w:webHidden/>
           </w:rPr>
-          <w:instrText xml:space="preserve"> PAGEREF _Toc173000314 \h </w:instrText>
+          <w:instrText xml:space="preserve"> PAGEREF _Toc173155023 \h </w:instrText>
         </w:r>
         <w:r>
           <w:rPr>
@@ -5241,7 +5241,7 @@
             <w:noProof/>
             <w:webHidden/>
           </w:rPr>
-          <w:t>19</w:t>
+          <w:t>20</w:t>
         </w:r>
         <w:r>
           <w:rPr>
@@ -5265,7 +5265,7 @@
           <w14:ligatures w14:val="standardContextual"/>
         </w:rPr>
       </w:pPr>
-      <w:hyperlink w:anchor="_Toc173000315" w:history="1">
+      <w:hyperlink w:anchor="_Toc173155024" w:history="1">
         <w:r>
           <w:rPr>
             <w:rStyle w:val="Hyperlink"/>
@@ -5292,7 +5292,7 @@
             <w:noProof/>
             <w:webHidden/>
           </w:rPr>
-          <w:instrText xml:space="preserve"> PAGEREF _Toc173000315 \h </w:instrText>
+          <w:instrText xml:space="preserve"> PAGEREF _Toc173155024 \h </w:instrText>
         </w:r>
         <w:r>
           <w:rPr>
@@ -5312,7 +5312,7 @@
             <w:noProof/>
             <w:webHidden/>
           </w:rPr>
-          <w:t>19</w:t>
+          <w:t>20</w:t>
         </w:r>
         <w:r>
           <w:rPr>
@@ -5336,7 +5336,7 @@
           <w14:ligatures w14:val="standardContextual"/>
         </w:rPr>
       </w:pPr>
-      <w:hyperlink w:anchor="_Toc173000316" w:history="1">
+      <w:hyperlink w:anchor="_Toc173155025" w:history="1">
         <w:r>
           <w:rPr>
             <w:rStyle w:val="Hyperlink"/>
@@ -5363,7 +5363,7 @@
             <w:noProof/>
             <w:webHidden/>
           </w:rPr>
-          <w:instrText xml:space="preserve"> PAGEREF _Toc173000316 \h </w:instrText>
+          <w:instrText xml:space="preserve"> PAGEREF _Toc173155025 \h </w:instrText>
         </w:r>
         <w:r>
           <w:rPr>
@@ -5383,7 +5383,7 @@
             <w:noProof/>
             <w:webHidden/>
           </w:rPr>
-          <w:t>21</w:t>
+          <w:t>22</w:t>
         </w:r>
         <w:r>
           <w:rPr>
@@ -5407,7 +5407,7 @@
           <w14:ligatures w14:val="standardContextual"/>
         </w:rPr>
       </w:pPr>
-      <w:hyperlink w:anchor="_Toc173000317" w:history="1">
+      <w:hyperlink w:anchor="_Toc173155026" w:history="1">
         <w:r>
           <w:rPr>
             <w:rStyle w:val="Hyperlink"/>
@@ -5434,7 +5434,7 @@
             <w:noProof/>
             <w:webHidden/>
           </w:rPr>
-          <w:instrText xml:space="preserve"> PAGEREF _Toc173000317 \h </w:instrText>
+          <w:instrText xml:space="preserve"> PAGEREF _Toc173155026 \h </w:instrText>
         </w:r>
         <w:r>
           <w:rPr>
@@ -5454,7 +5454,7 @@
             <w:noProof/>
             <w:webHidden/>
           </w:rPr>
-          <w:t>23</w:t>
+          <w:t>24</w:t>
         </w:r>
         <w:r>
           <w:rPr>
@@ -5477,7 +5477,7 @@
           <w14:ligatures w14:val="standardContextual"/>
         </w:rPr>
       </w:pPr>
-      <w:hyperlink w:anchor="_Toc173000318" w:history="1">
+      <w:hyperlink w:anchor="_Toc173155027" w:history="1">
         <w:r>
           <w:rPr>
             <w:rStyle w:val="Hyperlink"/>
@@ -5504,7 +5504,7 @@
             <w:noProof/>
             <w:webHidden/>
           </w:rPr>
-          <w:instrText xml:space="preserve"> PAGEREF _Toc173000318 \h </w:instrText>
+          <w:instrText xml:space="preserve"> PAGEREF _Toc173155027 \h </w:instrText>
         </w:r>
         <w:r>
           <w:rPr>
@@ -5524,7 +5524,7 @@
             <w:noProof/>
             <w:webHidden/>
           </w:rPr>
-          <w:t>25</w:t>
+          <w:t>26</w:t>
         </w:r>
         <w:r>
           <w:rPr>
@@ -5548,7 +5548,7 @@
           <w14:ligatures w14:val="standardContextual"/>
         </w:rPr>
       </w:pPr>
-      <w:hyperlink w:anchor="_Toc173000319" w:history="1">
+      <w:hyperlink w:anchor="_Toc173155028" w:history="1">
         <w:r>
           <w:rPr>
             <w:rStyle w:val="Hyperlink"/>
@@ -5575,7 +5575,7 @@
             <w:noProof/>
             <w:webHidden/>
           </w:rPr>
-          <w:instrText xml:space="preserve"> PAGEREF _Toc173000319 \h </w:instrText>
+          <w:instrText xml:space="preserve"> PAGEREF _Toc173155028 \h </w:instrText>
         </w:r>
         <w:r>
           <w:rPr>
@@ -5595,7 +5595,7 @@
             <w:noProof/>
             <w:webHidden/>
           </w:rPr>
-          <w:t>25</w:t>
+          <w:t>26</w:t>
         </w:r>
         <w:r>
           <w:rPr>
@@ -5619,7 +5619,7 @@
           <w14:ligatures w14:val="standardContextual"/>
         </w:rPr>
       </w:pPr>
-      <w:hyperlink w:anchor="_Toc173000320" w:history="1">
+      <w:hyperlink w:anchor="_Toc173155029" w:history="1">
         <w:r>
           <w:rPr>
             <w:rStyle w:val="Hyperlink"/>
@@ -5646,7 +5646,7 @@
             <w:noProof/>
             <w:webHidden/>
           </w:rPr>
-          <w:instrText xml:space="preserve"> PAGEREF _Toc173000320 \h </w:instrText>
+          <w:instrText xml:space="preserve"> PAGEREF _Toc173155029 \h </w:instrText>
         </w:r>
         <w:r>
           <w:rPr>
@@ -5666,7 +5666,7 @@
             <w:noProof/>
             <w:webHidden/>
           </w:rPr>
-          <w:t>26</w:t>
+          <w:t>27</w:t>
         </w:r>
         <w:r>
           <w:rPr>
@@ -5690,7 +5690,7 @@
           <w14:ligatures w14:val="standardContextual"/>
         </w:rPr>
       </w:pPr>
-      <w:hyperlink w:anchor="_Toc173000321" w:history="1">
+      <w:hyperlink w:anchor="_Toc173155030" w:history="1">
         <w:r>
           <w:rPr>
             <w:rStyle w:val="Hyperlink"/>
@@ -5717,7 +5717,7 @@
             <w:noProof/>
             <w:webHidden/>
           </w:rPr>
-          <w:instrText xml:space="preserve"> PAGEREF _Toc173000321 \h </w:instrText>
+          <w:instrText xml:space="preserve"> PAGEREF _Toc173155030 \h </w:instrText>
         </w:r>
         <w:r>
           <w:rPr>
@@ -5737,7 +5737,7 @@
             <w:noProof/>
             <w:webHidden/>
           </w:rPr>
-          <w:t>28</w:t>
+          <w:t>29</w:t>
         </w:r>
         <w:r>
           <w:rPr>
@@ -5761,7 +5761,7 @@
           <w14:ligatures w14:val="standardContextual"/>
         </w:rPr>
       </w:pPr>
-      <w:hyperlink w:anchor="_Toc173000322" w:history="1">
+      <w:hyperlink w:anchor="_Toc173155031" w:history="1">
         <w:r>
           <w:rPr>
             <w:rStyle w:val="Hyperlink"/>
@@ -5788,7 +5788,7 @@
             <w:noProof/>
             <w:webHidden/>
           </w:rPr>
-          <w:instrText xml:space="preserve"> PAGEREF _Toc173000322 \h </w:instrText>
+          <w:instrText xml:space="preserve"> PAGEREF _Toc173155031 \h </w:instrText>
         </w:r>
         <w:r>
           <w:rPr>
@@ -5808,7 +5808,7 @@
             <w:noProof/>
             <w:webHidden/>
           </w:rPr>
-          <w:t>31</w:t>
+          <w:t>32</w:t>
         </w:r>
         <w:r>
           <w:rPr>
@@ -5831,7 +5831,7 @@
           <w14:ligatures w14:val="standardContextual"/>
         </w:rPr>
       </w:pPr>
-      <w:hyperlink w:anchor="_Toc173000323" w:history="1">
+      <w:hyperlink w:anchor="_Toc173155032" w:history="1">
         <w:r>
           <w:rPr>
             <w:rStyle w:val="Hyperlink"/>
@@ -5858,7 +5858,7 @@
             <w:noProof/>
             <w:webHidden/>
           </w:rPr>
-          <w:instrText xml:space="preserve"> PAGEREF _Toc173000323 \h </w:instrText>
+          <w:instrText xml:space="preserve"> PAGEREF _Toc173155032 \h </w:instrText>
         </w:r>
         <w:r>
           <w:rPr>
@@ -5878,7 +5878,7 @@
             <w:noProof/>
             <w:webHidden/>
           </w:rPr>
-          <w:t>31</w:t>
+          <w:t>32</w:t>
         </w:r>
         <w:r>
           <w:rPr>
@@ -5901,7 +5901,7 @@
           <w14:ligatures w14:val="standardContextual"/>
         </w:rPr>
       </w:pPr>
-      <w:hyperlink w:anchor="_Toc173000324" w:history="1">
+      <w:hyperlink w:anchor="_Toc173155033" w:history="1">
         <w:r>
           <w:rPr>
             <w:rStyle w:val="Hyperlink"/>
@@ -5928,7 +5928,7 @@
             <w:noProof/>
             <w:webHidden/>
           </w:rPr>
-          <w:instrText xml:space="preserve"> PAGEREF _Toc173000324 \h </w:instrText>
+          <w:instrText xml:space="preserve"> PAGEREF _Toc173155033 \h </w:instrText>
         </w:r>
         <w:r>
           <w:rPr>
@@ -5948,7 +5948,7 @@
             <w:noProof/>
             <w:webHidden/>
           </w:rPr>
-          <w:t>31</w:t>
+          <w:t>32</w:t>
         </w:r>
         <w:r>
           <w:rPr>
@@ -5971,7 +5971,7 @@
           <w14:ligatures w14:val="standardContextual"/>
         </w:rPr>
       </w:pPr>
-      <w:hyperlink w:anchor="_Toc173000325" w:history="1">
+      <w:hyperlink w:anchor="_Toc173155034" w:history="1">
         <w:r>
           <w:rPr>
             <w:rStyle w:val="Hyperlink"/>
@@ -5998,7 +5998,7 @@
             <w:noProof/>
             <w:webHidden/>
           </w:rPr>
-          <w:instrText xml:space="preserve"> PAGEREF _Toc173000325 \h </w:instrText>
+          <w:instrText xml:space="preserve"> PAGEREF _Toc173155034 \h </w:instrText>
         </w:r>
         <w:r>
           <w:rPr>
@@ -6018,7 +6018,7 @@
             <w:noProof/>
             <w:webHidden/>
           </w:rPr>
-          <w:t>31</w:t>
+          <w:t>32</w:t>
         </w:r>
         <w:r>
           <w:rPr>
@@ -6041,7 +6041,7 @@
           <w14:ligatures w14:val="standardContextual"/>
         </w:rPr>
       </w:pPr>
-      <w:hyperlink w:anchor="_Toc173000326" w:history="1">
+      <w:hyperlink w:anchor="_Toc173155035" w:history="1">
         <w:r>
           <w:rPr>
             <w:rStyle w:val="Hyperlink"/>
@@ -6068,7 +6068,7 @@
             <w:noProof/>
             <w:webHidden/>
           </w:rPr>
-          <w:instrText xml:space="preserve"> PAGEREF _Toc173000326 \h </w:instrText>
+          <w:instrText xml:space="preserve"> PAGEREF _Toc173155035 \h </w:instrText>
         </w:r>
         <w:r>
           <w:rPr>
@@ -6088,7 +6088,7 @@
             <w:noProof/>
             <w:webHidden/>
           </w:rPr>
-          <w:t>32</w:t>
+          <w:t>33</w:t>
         </w:r>
         <w:r>
           <w:rPr>
@@ -6112,7 +6112,7 @@
           <w14:ligatures w14:val="standardContextual"/>
         </w:rPr>
       </w:pPr>
-      <w:hyperlink w:anchor="_Toc173000327" w:history="1">
+      <w:hyperlink w:anchor="_Toc173155036" w:history="1">
         <w:r>
           <w:rPr>
             <w:rStyle w:val="Hyperlink"/>
@@ -6139,7 +6139,7 @@
             <w:noProof/>
             <w:webHidden/>
           </w:rPr>
-          <w:instrText xml:space="preserve"> PAGEREF _Toc173000327 \h </w:instrText>
+          <w:instrText xml:space="preserve"> PAGEREF _Toc173155036 \h </w:instrText>
         </w:r>
         <w:r>
           <w:rPr>
@@ -6159,7 +6159,7 @@
             <w:noProof/>
             <w:webHidden/>
           </w:rPr>
-          <w:t>32</w:t>
+          <w:t>33</w:t>
         </w:r>
         <w:r>
           <w:rPr>
@@ -6183,7 +6183,7 @@
           <w14:ligatures w14:val="standardContextual"/>
         </w:rPr>
       </w:pPr>
-      <w:hyperlink w:anchor="_Toc173000328" w:history="1">
+      <w:hyperlink w:anchor="_Toc173155037" w:history="1">
         <w:r>
           <w:rPr>
             <w:rStyle w:val="Hyperlink"/>
@@ -6210,7 +6210,7 @@
             <w:noProof/>
             <w:webHidden/>
           </w:rPr>
-          <w:instrText xml:space="preserve"> PAGEREF _Toc173000328 \h </w:instrText>
+          <w:instrText xml:space="preserve"> PAGEREF _Toc173155037 \h </w:instrText>
         </w:r>
         <w:r>
           <w:rPr>
@@ -6230,7 +6230,77 @@
             <w:noProof/>
             <w:webHidden/>
           </w:rPr>
-          <w:t>33</w:t>
+          <w:t>34</w:t>
+        </w:r>
+        <w:r>
+          <w:rPr>
+            <w:noProof/>
+            <w:webHidden/>
+          </w:rPr>
+          <w:fldChar w:fldCharType="end"/>
+        </w:r>
+      </w:hyperlink>
+    </w:p>
+    <w:p>
+      <w:pPr>
+        <w:pStyle w:val="TOC2"/>
+        <w:rPr>
+          <w:rFonts w:asciiTheme="minorHAnsi" w:eastAsiaTheme="minorEastAsia" w:hAnsiTheme="minorHAnsi"/>
+          <w:noProof/>
+          <w:kern w:val="2"/>
+          <w:sz w:val="24"/>
+          <w:lang w:val="vi-VN" w:eastAsia="vi-VN"/>
+          <w14:ligatures w14:val="standardContextual"/>
+        </w:rPr>
+      </w:pPr>
+      <w:hyperlink w:anchor="_Toc173155038" w:history="1">
+        <w:r>
+          <w:rPr>
+            <w:rStyle w:val="Hyperlink"/>
+            <w:noProof/>
+          </w:rPr>
+          <w:t>5.5 Trang đề xuất sản phẩm thêm vào combo</w:t>
+        </w:r>
+        <w:r>
+          <w:rPr>
+            <w:noProof/>
+            <w:webHidden/>
+          </w:rPr>
+          <w:tab/>
+        </w:r>
+        <w:r>
+          <w:rPr>
+            <w:noProof/>
+            <w:webHidden/>
+          </w:rPr>
+          <w:fldChar w:fldCharType="begin"/>
+        </w:r>
+        <w:r>
+          <w:rPr>
+            <w:noProof/>
+            <w:webHidden/>
+          </w:rPr>
+          <w:instrText xml:space="preserve"> PAGEREF _Toc173155038 \h </w:instrText>
+        </w:r>
+        <w:r>
+          <w:rPr>
+            <w:noProof/>
+            <w:webHidden/>
+          </w:rPr>
+        </w:r>
+        <w:r>
+          <w:rPr>
+            <w:noProof/>
+            <w:webHidden/>
+          </w:rPr>
+          <w:fldChar w:fldCharType="separate"/>
+        </w:r>
+        <w:r>
+          <w:rPr>
+            <w:noProof/>
+            <w:webHidden/>
+          </w:rPr>
+          <w:t>35</w:t>
         </w:r>
         <w:r>
           <w:rPr>
@@ -6254,13 +6324,13 @@
           <w14:ligatures w14:val="standardContextual"/>
         </w:rPr>
       </w:pPr>
-      <w:hyperlink w:anchor="_Toc173000329" w:history="1">
+      <w:hyperlink w:anchor="_Toc173155039" w:history="1">
         <w:r>
           <w:rPr>
             <w:rStyle w:val="Hyperlink"/>
             <w:noProof/>
           </w:rPr>
-          <w:t>5.4.3 Trang đề xuất sản phẩm thêm vào combo</w:t>
+          <w:t>5.5.1 Trang đề xuất sản phẩm với file csv</w:t>
         </w:r>
         <w:r>
           <w:rPr>
@@ -6281,7 +6351,7 @@
             <w:noProof/>
             <w:webHidden/>
           </w:rPr>
-          <w:instrText xml:space="preserve"> PAGEREF _Toc173000329 \h </w:instrText>
+          <w:instrText xml:space="preserve"> PAGEREF _Toc173155039 \h </w:instrText>
         </w:r>
         <w:r>
           <w:rPr>
@@ -6301,7 +6371,78 @@
             <w:noProof/>
             <w:webHidden/>
           </w:rPr>
-          <w:t>34</w:t>
+          <w:t>35</w:t>
+        </w:r>
+        <w:r>
+          <w:rPr>
+            <w:noProof/>
+            <w:webHidden/>
+          </w:rPr>
+          <w:fldChar w:fldCharType="end"/>
+        </w:r>
+      </w:hyperlink>
+    </w:p>
+    <w:p>
+      <w:pPr>
+        <w:pStyle w:val="TOC3"/>
+        <w:rPr>
+          <w:rFonts w:asciiTheme="minorHAnsi" w:eastAsiaTheme="minorEastAsia" w:hAnsiTheme="minorHAnsi"/>
+          <w:i w:val="0"/>
+          <w:noProof/>
+          <w:kern w:val="2"/>
+          <w:sz w:val="24"/>
+          <w:lang w:val="vi-VN" w:eastAsia="vi-VN"/>
+          <w14:ligatures w14:val="standardContextual"/>
+        </w:rPr>
+      </w:pPr>
+      <w:hyperlink w:anchor="_Toc173155040" w:history="1">
+        <w:r>
+          <w:rPr>
+            <w:rStyle w:val="Hyperlink"/>
+            <w:noProof/>
+          </w:rPr>
+          <w:t>5.5.2 Trang đề xuất sản phẩm với cơ sở dữ liệu</w:t>
+        </w:r>
+        <w:r>
+          <w:rPr>
+            <w:noProof/>
+            <w:webHidden/>
+          </w:rPr>
+          <w:tab/>
+        </w:r>
+        <w:r>
+          <w:rPr>
+            <w:noProof/>
+            <w:webHidden/>
+          </w:rPr>
+          <w:fldChar w:fldCharType="begin"/>
+        </w:r>
+        <w:r>
+          <w:rPr>
+            <w:noProof/>
+            <w:webHidden/>
+          </w:rPr>
+          <w:instrText xml:space="preserve"> PAGEREF _Toc173155040 \h </w:instrText>
+        </w:r>
+        <w:r>
+          <w:rPr>
+            <w:noProof/>
+            <w:webHidden/>
+          </w:rPr>
+        </w:r>
+        <w:r>
+          <w:rPr>
+            <w:noProof/>
+            <w:webHidden/>
+          </w:rPr>
+          <w:fldChar w:fldCharType="separate"/>
+        </w:r>
+        <w:r>
+          <w:rPr>
+            <w:noProof/>
+            <w:webHidden/>
+          </w:rPr>
+          <w:t>38</w:t>
         </w:r>
         <w:r>
           <w:rPr>
@@ -6325,7 +6466,7 @@
           <w14:ligatures w14:val="standardContextual"/>
         </w:rPr>
       </w:pPr>
-      <w:hyperlink w:anchor="_Toc173000330" w:history="1">
+      <w:hyperlink w:anchor="_Toc173155041" w:history="1">
         <w:r>
           <w:rPr>
             <w:rStyle w:val="Hyperlink"/>
@@ -6352,7 +6493,7 @@
             <w:noProof/>
             <w:webHidden/>
           </w:rPr>
-          <w:instrText xml:space="preserve"> PAGEREF _Toc173000330 \h </w:instrText>
+          <w:instrText xml:space="preserve"> PAGEREF _Toc173155041 \h </w:instrText>
         </w:r>
         <w:r>
           <w:rPr>
@@ -6372,7 +6513,7 @@
             <w:noProof/>
             <w:webHidden/>
           </w:rPr>
-          <w:t>38</w:t>
+          <w:t>40</w:t>
         </w:r>
         <w:r>
           <w:rPr>
@@ -6395,7 +6536,7 @@
           <w14:ligatures w14:val="standardContextual"/>
         </w:rPr>
       </w:pPr>
-      <w:hyperlink w:anchor="_Toc173000331" w:history="1">
+      <w:hyperlink w:anchor="_Toc173155042" w:history="1">
         <w:r>
           <w:rPr>
             <w:rStyle w:val="Hyperlink"/>
@@ -6422,7 +6563,7 @@
             <w:noProof/>
             <w:webHidden/>
           </w:rPr>
-          <w:instrText xml:space="preserve"> PAGEREF _Toc173000331 \h </w:instrText>
+          <w:instrText xml:space="preserve"> PAGEREF _Toc173155042 \h </w:instrText>
         </w:r>
         <w:r>
           <w:rPr>
@@ -6442,7 +6583,7 @@
             <w:noProof/>
             <w:webHidden/>
           </w:rPr>
-          <w:t>38</w:t>
+          <w:t>40</w:t>
         </w:r>
         <w:r>
           <w:rPr>
@@ -6466,7 +6607,7 @@
           <w14:ligatures w14:val="standardContextual"/>
         </w:rPr>
       </w:pPr>
-      <w:hyperlink w:anchor="_Toc173000332" w:history="1">
+      <w:hyperlink w:anchor="_Toc173155043" w:history="1">
         <w:r>
           <w:rPr>
             <w:rStyle w:val="Hyperlink"/>
@@ -6493,7 +6634,7 @@
             <w:noProof/>
             <w:webHidden/>
           </w:rPr>
-          <w:instrText xml:space="preserve"> PAGEREF _Toc173000332 \h </w:instrText>
+          <w:instrText xml:space="preserve"> PAGEREF _Toc173155043 \h </w:instrText>
         </w:r>
         <w:r>
           <w:rPr>
@@ -6513,7 +6654,7 @@
             <w:noProof/>
             <w:webHidden/>
           </w:rPr>
-          <w:t>38</w:t>
+          <w:t>40</w:t>
         </w:r>
         <w:r>
           <w:rPr>
@@ -6537,7 +6678,7 @@
           <w14:ligatures w14:val="standardContextual"/>
         </w:rPr>
       </w:pPr>
-      <w:hyperlink w:anchor="_Toc173000333" w:history="1">
+      <w:hyperlink w:anchor="_Toc173155044" w:history="1">
         <w:r>
           <w:rPr>
             <w:rStyle w:val="Hyperlink"/>
@@ -6564,7 +6705,7 @@
             <w:noProof/>
             <w:webHidden/>
           </w:rPr>
-          <w:instrText xml:space="preserve"> PAGEREF _Toc173000333 \h </w:instrText>
+          <w:instrText xml:space="preserve"> PAGEREF _Toc173155044 \h </w:instrText>
         </w:r>
         <w:r>
           <w:rPr>
@@ -6584,7 +6725,7 @@
             <w:noProof/>
             <w:webHidden/>
           </w:rPr>
-          <w:t>38</w:t>
+          <w:t>40</w:t>
         </w:r>
         <w:r>
           <w:rPr>
@@ -6608,7 +6749,7 @@
           <w14:ligatures w14:val="standardContextual"/>
         </w:rPr>
       </w:pPr>
-      <w:hyperlink w:anchor="_Toc173000334" w:history="1">
+      <w:hyperlink w:anchor="_Toc173155045" w:history="1">
         <w:r>
           <w:rPr>
             <w:rStyle w:val="Hyperlink"/>
@@ -6635,7 +6776,7 @@
             <w:noProof/>
             <w:webHidden/>
           </w:rPr>
-          <w:instrText xml:space="preserve"> PAGEREF _Toc173000334 \h </w:instrText>
+          <w:instrText xml:space="preserve"> PAGEREF _Toc173155045 \h </w:instrText>
         </w:r>
         <w:r>
           <w:rPr>
@@ -6655,7 +6796,7 @@
             <w:noProof/>
             <w:webHidden/>
           </w:rPr>
-          <w:t>39</w:t>
+          <w:t>41</w:t>
         </w:r>
         <w:r>
           <w:rPr>
@@ -6679,7 +6820,7 @@
           <w14:ligatures w14:val="standardContextual"/>
         </w:rPr>
       </w:pPr>
-      <w:hyperlink w:anchor="_Toc173000335" w:history="1">
+      <w:hyperlink w:anchor="_Toc173155046" w:history="1">
         <w:r>
           <w:rPr>
             <w:rStyle w:val="Hyperlink"/>
@@ -6706,7 +6847,7 @@
             <w:noProof/>
             <w:webHidden/>
           </w:rPr>
-          <w:instrText xml:space="preserve"> PAGEREF _Toc173000335 \h </w:instrText>
+          <w:instrText xml:space="preserve"> PAGEREF _Toc173155046 \h </w:instrText>
         </w:r>
         <w:r>
           <w:rPr>
@@ -6726,7 +6867,7 @@
             <w:noProof/>
             <w:webHidden/>
           </w:rPr>
-          <w:t>40</w:t>
+          <w:t>42</w:t>
         </w:r>
         <w:r>
           <w:rPr>
@@ -6750,7 +6891,7 @@
           <w14:ligatures w14:val="standardContextual"/>
         </w:rPr>
       </w:pPr>
-      <w:hyperlink w:anchor="_Toc173000336" w:history="1">
+      <w:hyperlink w:anchor="_Toc173155047" w:history="1">
         <w:r>
           <w:rPr>
             <w:rStyle w:val="Hyperlink"/>
@@ -6777,7 +6918,7 @@
             <w:noProof/>
             <w:webHidden/>
           </w:rPr>
-          <w:instrText xml:space="preserve"> PAGEREF _Toc173000336 \h </w:instrText>
+          <w:instrText xml:space="preserve"> PAGEREF _Toc173155047 \h </w:instrText>
         </w:r>
         <w:r>
           <w:rPr>
@@ -6797,7 +6938,7 @@
             <w:noProof/>
             <w:webHidden/>
           </w:rPr>
-          <w:t>40</w:t>
+          <w:t>42</w:t>
         </w:r>
         <w:r>
           <w:rPr>
@@ -6820,7 +6961,7 @@
           <w14:ligatures w14:val="standardContextual"/>
         </w:rPr>
       </w:pPr>
-      <w:hyperlink w:anchor="_Toc173000337" w:history="1">
+      <w:hyperlink w:anchor="_Toc173155048" w:history="1">
         <w:r>
           <w:rPr>
             <w:rStyle w:val="Hyperlink"/>
@@ -6847,7 +6988,7 @@
             <w:noProof/>
             <w:webHidden/>
           </w:rPr>
-          <w:instrText xml:space="preserve"> PAGEREF _Toc173000337 \h </w:instrText>
+          <w:instrText xml:space="preserve"> PAGEREF _Toc173155048 \h </w:instrText>
         </w:r>
         <w:r>
           <w:rPr>
@@ -6867,7 +7008,7 @@
             <w:noProof/>
             <w:webHidden/>
           </w:rPr>
-          <w:t>40</w:t>
+          <w:t>42</w:t>
         </w:r>
         <w:r>
           <w:rPr>
@@ -6891,7 +7032,7 @@
           <w14:ligatures w14:val="standardContextual"/>
         </w:rPr>
       </w:pPr>
-      <w:hyperlink w:anchor="_Toc173000338" w:history="1">
+      <w:hyperlink w:anchor="_Toc173155049" w:history="1">
         <w:r>
           <w:rPr>
             <w:rStyle w:val="Hyperlink"/>
@@ -6918,7 +7059,7 @@
             <w:noProof/>
             <w:webHidden/>
           </w:rPr>
-          <w:instrText xml:space="preserve"> PAGEREF _Toc173000338 \h </w:instrText>
+          <w:instrText xml:space="preserve"> PAGEREF _Toc173155049 \h </w:instrText>
         </w:r>
         <w:r>
           <w:rPr>
@@ -6938,7 +7079,7 @@
             <w:noProof/>
             <w:webHidden/>
           </w:rPr>
-          <w:t>41</w:t>
+          <w:t>44</w:t>
         </w:r>
         <w:r>
           <w:rPr>
@@ -6977,7 +7118,7 @@
           <w:noProof/>
         </w:rPr>
       </w:pPr>
-      <w:bookmarkStart w:id="1" w:name="_Toc173000275"/>
+      <w:bookmarkStart w:id="1" w:name="_Toc173154984"/>
       <w:r>
         <w:lastRenderedPageBreak/>
         <w:t>DANH MỤC HÌNH VẼ</w:t>
@@ -7017,7 +7158,7 @@
           <w14:ligatures w14:val="standardContextual"/>
         </w:rPr>
       </w:pPr>
-      <w:hyperlink w:anchor="_Toc173000339" w:history="1">
+      <w:hyperlink w:anchor="_Toc173154957" w:history="1">
         <w:r>
           <w:rPr>
             <w:rStyle w:val="Hyperlink"/>
@@ -7044,7 +7185,7 @@
             <w:noProof/>
             <w:webHidden/>
           </w:rPr>
-          <w:instrText xml:space="preserve"> PAGEREF _Toc173000339 \h </w:instrText>
+          <w:instrText xml:space="preserve"> PAGEREF _Toc173154957 \h </w:instrText>
         </w:r>
         <w:r>
           <w:rPr>
@@ -7090,7 +7231,7 @@
           <w14:ligatures w14:val="standardContextual"/>
         </w:rPr>
       </w:pPr>
-      <w:hyperlink w:anchor="_Toc173000340" w:history="1">
+      <w:hyperlink w:anchor="_Toc173154958" w:history="1">
         <w:r>
           <w:rPr>
             <w:rStyle w:val="Hyperlink"/>
@@ -7117,7 +7258,7 @@
             <w:noProof/>
             <w:webHidden/>
           </w:rPr>
-          <w:instrText xml:space="preserve"> PAGEREF _Toc173000340 \h </w:instrText>
+          <w:instrText xml:space="preserve"> PAGEREF _Toc173154958 \h </w:instrText>
         </w:r>
         <w:r>
           <w:rPr>
@@ -7163,7 +7304,7 @@
           <w14:ligatures w14:val="standardContextual"/>
         </w:rPr>
       </w:pPr>
-      <w:hyperlink w:anchor="_Toc173000341" w:history="1">
+      <w:hyperlink w:anchor="_Toc173154959" w:history="1">
         <w:r>
           <w:rPr>
             <w:rStyle w:val="Hyperlink"/>
@@ -7190,7 +7331,7 @@
             <w:noProof/>
             <w:webHidden/>
           </w:rPr>
-          <w:instrText xml:space="preserve"> PAGEREF _Toc173000341 \h </w:instrText>
+          <w:instrText xml:space="preserve"> PAGEREF _Toc173154959 \h </w:instrText>
         </w:r>
         <w:r>
           <w:rPr>
@@ -7236,7 +7377,7 @@
           <w14:ligatures w14:val="standardContextual"/>
         </w:rPr>
       </w:pPr>
-      <w:hyperlink w:anchor="_Toc173000342" w:history="1">
+      <w:hyperlink w:anchor="_Toc173154960" w:history="1">
         <w:r>
           <w:rPr>
             <w:rStyle w:val="Hyperlink"/>
@@ -7263,7 +7404,7 @@
             <w:noProof/>
             <w:webHidden/>
           </w:rPr>
-          <w:instrText xml:space="preserve"> PAGEREF _Toc173000342 \h </w:instrText>
+          <w:instrText xml:space="preserve"> PAGEREF _Toc173154960 \h </w:instrText>
         </w:r>
         <w:r>
           <w:rPr>
@@ -7283,7 +7424,7 @@
             <w:noProof/>
             <w:webHidden/>
           </w:rPr>
-          <w:t>13</w:t>
+          <w:t>14</w:t>
         </w:r>
         <w:r>
           <w:rPr>
@@ -7309,7 +7450,7 @@
           <w14:ligatures w14:val="standardContextual"/>
         </w:rPr>
       </w:pPr>
-      <w:hyperlink w:anchor="_Toc173000343" w:history="1">
+      <w:hyperlink w:anchor="_Toc173154961" w:history="1">
         <w:r>
           <w:rPr>
             <w:rStyle w:val="Hyperlink"/>
@@ -7336,7 +7477,7 @@
             <w:noProof/>
             <w:webHidden/>
           </w:rPr>
-          <w:instrText xml:space="preserve"> PAGEREF _Toc173000343 \h </w:instrText>
+          <w:instrText xml:space="preserve"> PAGEREF _Toc173154961 \h </w:instrText>
         </w:r>
         <w:r>
           <w:rPr>
@@ -7356,7 +7497,7 @@
             <w:noProof/>
             <w:webHidden/>
           </w:rPr>
-          <w:t>18</w:t>
+          <w:t>19</w:t>
         </w:r>
         <w:r>
           <w:rPr>
@@ -7382,7 +7523,7 @@
           <w14:ligatures w14:val="standardContextual"/>
         </w:rPr>
       </w:pPr>
-      <w:hyperlink w:anchor="_Toc173000344" w:history="1">
+      <w:hyperlink w:anchor="_Toc173154962" w:history="1">
         <w:r>
           <w:rPr>
             <w:rStyle w:val="Hyperlink"/>
@@ -7409,7 +7550,7 @@
             <w:noProof/>
             <w:webHidden/>
           </w:rPr>
-          <w:instrText xml:space="preserve"> PAGEREF _Toc173000344 \h </w:instrText>
+          <w:instrText xml:space="preserve"> PAGEREF _Toc173154962 \h </w:instrText>
         </w:r>
         <w:r>
           <w:rPr>
@@ -7429,7 +7570,7 @@
             <w:noProof/>
             <w:webHidden/>
           </w:rPr>
-          <w:t>18</w:t>
+          <w:t>19</w:t>
         </w:r>
         <w:r>
           <w:rPr>
@@ -7455,7 +7596,7 @@
           <w14:ligatures w14:val="standardContextual"/>
         </w:rPr>
       </w:pPr>
-      <w:hyperlink w:anchor="_Toc173000345" w:history="1">
+      <w:hyperlink w:anchor="_Toc173154963" w:history="1">
         <w:r>
           <w:rPr>
             <w:rStyle w:val="Hyperlink"/>
@@ -7482,7 +7623,7 @@
             <w:noProof/>
             <w:webHidden/>
           </w:rPr>
-          <w:instrText xml:space="preserve"> PAGEREF _Toc173000345 \h </w:instrText>
+          <w:instrText xml:space="preserve"> PAGEREF _Toc173154963 \h </w:instrText>
         </w:r>
         <w:r>
           <w:rPr>
@@ -7502,7 +7643,7 @@
             <w:noProof/>
             <w:webHidden/>
           </w:rPr>
-          <w:t>19</w:t>
+          <w:t>20</w:t>
         </w:r>
         <w:r>
           <w:rPr>
@@ -7528,7 +7669,7 @@
           <w14:ligatures w14:val="standardContextual"/>
         </w:rPr>
       </w:pPr>
-      <w:hyperlink w:anchor="_Toc173000346" w:history="1">
+      <w:hyperlink w:anchor="_Toc173154964" w:history="1">
         <w:r>
           <w:rPr>
             <w:rStyle w:val="Hyperlink"/>
@@ -7555,7 +7696,7 @@
             <w:noProof/>
             <w:webHidden/>
           </w:rPr>
-          <w:instrText xml:space="preserve"> PAGEREF _Toc173000346 \h </w:instrText>
+          <w:instrText xml:space="preserve"> PAGEREF _Toc173154964 \h </w:instrText>
         </w:r>
         <w:r>
           <w:rPr>
@@ -7575,7 +7716,7 @@
             <w:noProof/>
             <w:webHidden/>
           </w:rPr>
-          <w:t>26</w:t>
+          <w:t>27</w:t>
         </w:r>
         <w:r>
           <w:rPr>
@@ -7601,7 +7742,7 @@
           <w14:ligatures w14:val="standardContextual"/>
         </w:rPr>
       </w:pPr>
-      <w:hyperlink w:anchor="_Toc173000347" w:history="1">
+      <w:hyperlink w:anchor="_Toc173154965" w:history="1">
         <w:r>
           <w:rPr>
             <w:rStyle w:val="Hyperlink"/>
@@ -7628,7 +7769,7 @@
             <w:noProof/>
             <w:webHidden/>
           </w:rPr>
-          <w:instrText xml:space="preserve"> PAGEREF _Toc173000347 \h </w:instrText>
+          <w:instrText xml:space="preserve"> PAGEREF _Toc173154965 \h </w:instrText>
         </w:r>
         <w:r>
           <w:rPr>
@@ -7648,7 +7789,7 @@
             <w:noProof/>
             <w:webHidden/>
           </w:rPr>
-          <w:t>31</w:t>
+          <w:t>32</w:t>
         </w:r>
         <w:r>
           <w:rPr>
@@ -7674,7 +7815,7 @@
           <w14:ligatures w14:val="standardContextual"/>
         </w:rPr>
       </w:pPr>
-      <w:hyperlink w:anchor="_Toc173000348" w:history="1">
+      <w:hyperlink w:anchor="_Toc173154966" w:history="1">
         <w:r>
           <w:rPr>
             <w:rStyle w:val="Hyperlink"/>
@@ -7701,7 +7842,7 @@
             <w:noProof/>
             <w:webHidden/>
           </w:rPr>
-          <w:instrText xml:space="preserve"> PAGEREF _Toc173000348 \h </w:instrText>
+          <w:instrText xml:space="preserve"> PAGEREF _Toc173154966 \h </w:instrText>
         </w:r>
         <w:r>
           <w:rPr>
@@ -7721,7 +7862,7 @@
             <w:noProof/>
             <w:webHidden/>
           </w:rPr>
-          <w:t>32</w:t>
+          <w:t>33</w:t>
         </w:r>
         <w:r>
           <w:rPr>
@@ -7747,7 +7888,7 @@
           <w14:ligatures w14:val="standardContextual"/>
         </w:rPr>
       </w:pPr>
-      <w:hyperlink w:anchor="_Toc173000349" w:history="1">
+      <w:hyperlink w:anchor="_Toc173154967" w:history="1">
         <w:r>
           <w:rPr>
             <w:rStyle w:val="Hyperlink"/>
@@ -7774,7 +7915,7 @@
             <w:noProof/>
             <w:webHidden/>
           </w:rPr>
-          <w:instrText xml:space="preserve"> PAGEREF _Toc173000349 \h </w:instrText>
+          <w:instrText xml:space="preserve"> PAGEREF _Toc173154967 \h </w:instrText>
         </w:r>
         <w:r>
           <w:rPr>
@@ -7794,7 +7935,7 @@
             <w:noProof/>
             <w:webHidden/>
           </w:rPr>
-          <w:t>32</w:t>
+          <w:t>33</w:t>
         </w:r>
         <w:r>
           <w:rPr>
@@ -7820,7 +7961,7 @@
           <w14:ligatures w14:val="standardContextual"/>
         </w:rPr>
       </w:pPr>
-      <w:hyperlink w:anchor="_Toc173000350" w:history="1">
+      <w:hyperlink w:anchor="_Toc173154968" w:history="1">
         <w:r>
           <w:rPr>
             <w:rStyle w:val="Hyperlink"/>
@@ -7847,7 +7988,7 @@
             <w:noProof/>
             <w:webHidden/>
           </w:rPr>
-          <w:instrText xml:space="preserve"> PAGEREF _Toc173000350 \h </w:instrText>
+          <w:instrText xml:space="preserve"> PAGEREF _Toc173154968 \h </w:instrText>
         </w:r>
         <w:r>
           <w:rPr>
@@ -7867,7 +8008,7 @@
             <w:noProof/>
             <w:webHidden/>
           </w:rPr>
-          <w:t>33</w:t>
+          <w:t>34</w:t>
         </w:r>
         <w:r>
           <w:rPr>
@@ -7893,7 +8034,7 @@
           <w14:ligatures w14:val="standardContextual"/>
         </w:rPr>
       </w:pPr>
-      <w:hyperlink w:anchor="_Toc173000351" w:history="1">
+      <w:hyperlink w:anchor="_Toc173154969" w:history="1">
         <w:r>
           <w:rPr>
             <w:rStyle w:val="Hyperlink"/>
@@ -7920,7 +8061,7 @@
             <w:noProof/>
             <w:webHidden/>
           </w:rPr>
-          <w:instrText xml:space="preserve"> PAGEREF _Toc173000351 \h </w:instrText>
+          <w:instrText xml:space="preserve"> PAGEREF _Toc173154969 \h </w:instrText>
         </w:r>
         <w:r>
           <w:rPr>
@@ -7940,7 +8081,7 @@
             <w:noProof/>
             <w:webHidden/>
           </w:rPr>
-          <w:t>33</w:t>
+          <w:t>34</w:t>
         </w:r>
         <w:r>
           <w:rPr>
@@ -7966,7 +8107,7 @@
           <w14:ligatures w14:val="standardContextual"/>
         </w:rPr>
       </w:pPr>
-      <w:hyperlink w:anchor="_Toc173000352" w:history="1">
+      <w:hyperlink w:anchor="_Toc173154970" w:history="1">
         <w:r>
           <w:rPr>
             <w:rStyle w:val="Hyperlink"/>
@@ -7993,7 +8134,7 @@
             <w:noProof/>
             <w:webHidden/>
           </w:rPr>
-          <w:instrText xml:space="preserve"> PAGEREF _Toc173000352 \h </w:instrText>
+          <w:instrText xml:space="preserve"> PAGEREF _Toc173154970 \h </w:instrText>
         </w:r>
         <w:r>
           <w:rPr>
@@ -8013,7 +8154,7 @@
             <w:noProof/>
             <w:webHidden/>
           </w:rPr>
-          <w:t>34</w:t>
+          <w:t>35</w:t>
         </w:r>
         <w:r>
           <w:rPr>
@@ -8039,7 +8180,7 @@
           <w14:ligatures w14:val="standardContextual"/>
         </w:rPr>
       </w:pPr>
-      <w:hyperlink w:anchor="_Toc173000353" w:history="1">
+      <w:hyperlink w:anchor="_Toc173154971" w:history="1">
         <w:r>
           <w:rPr>
             <w:rStyle w:val="Hyperlink"/>
@@ -8066,7 +8207,7 @@
             <w:noProof/>
             <w:webHidden/>
           </w:rPr>
-          <w:instrText xml:space="preserve"> PAGEREF _Toc173000353 \h </w:instrText>
+          <w:instrText xml:space="preserve"> PAGEREF _Toc173154971 \h </w:instrText>
         </w:r>
         <w:r>
           <w:rPr>
@@ -8086,7 +8227,7 @@
             <w:noProof/>
             <w:webHidden/>
           </w:rPr>
-          <w:t>34</w:t>
+          <w:t>35</w:t>
         </w:r>
         <w:r>
           <w:rPr>
@@ -8112,7 +8253,7 @@
           <w14:ligatures w14:val="standardContextual"/>
         </w:rPr>
       </w:pPr>
-      <w:hyperlink w:anchor="_Toc173000354" w:history="1">
+      <w:hyperlink w:anchor="_Toc173154972" w:history="1">
         <w:r>
           <w:rPr>
             <w:rStyle w:val="Hyperlink"/>
@@ -8139,7 +8280,7 @@
             <w:noProof/>
             <w:webHidden/>
           </w:rPr>
-          <w:instrText xml:space="preserve"> PAGEREF _Toc173000354 \h </w:instrText>
+          <w:instrText xml:space="preserve"> PAGEREF _Toc173154972 \h </w:instrText>
         </w:r>
         <w:r>
           <w:rPr>
@@ -8159,7 +8300,7 @@
             <w:noProof/>
             <w:webHidden/>
           </w:rPr>
-          <w:t>35</w:t>
+          <w:t>36</w:t>
         </w:r>
         <w:r>
           <w:rPr>
@@ -8185,7 +8326,7 @@
           <w14:ligatures w14:val="standardContextual"/>
         </w:rPr>
       </w:pPr>
-      <w:hyperlink w:anchor="_Toc173000355" w:history="1">
+      <w:hyperlink w:anchor="_Toc173154973" w:history="1">
         <w:r>
           <w:rPr>
             <w:rStyle w:val="Hyperlink"/>
@@ -8212,7 +8353,7 @@
             <w:noProof/>
             <w:webHidden/>
           </w:rPr>
-          <w:instrText xml:space="preserve"> PAGEREF _Toc173000355 \h </w:instrText>
+          <w:instrText xml:space="preserve"> PAGEREF _Toc173154973 \h </w:instrText>
         </w:r>
         <w:r>
           <w:rPr>
@@ -8232,7 +8373,7 @@
             <w:noProof/>
             <w:webHidden/>
           </w:rPr>
-          <w:t>35</w:t>
+          <w:t>36</w:t>
         </w:r>
         <w:r>
           <w:rPr>
@@ -8258,7 +8399,7 @@
           <w14:ligatures w14:val="standardContextual"/>
         </w:rPr>
       </w:pPr>
-      <w:hyperlink w:anchor="_Toc173000356" w:history="1">
+      <w:hyperlink w:anchor="_Toc173154974" w:history="1">
         <w:r>
           <w:rPr>
             <w:rStyle w:val="Hyperlink"/>
@@ -8285,7 +8426,7 @@
             <w:noProof/>
             <w:webHidden/>
           </w:rPr>
-          <w:instrText xml:space="preserve"> PAGEREF _Toc173000356 \h </w:instrText>
+          <w:instrText xml:space="preserve"> PAGEREF _Toc173154974 \h </w:instrText>
         </w:r>
         <w:r>
           <w:rPr>
@@ -8305,7 +8446,7 @@
             <w:noProof/>
             <w:webHidden/>
           </w:rPr>
-          <w:t>36</w:t>
+          <w:t>37</w:t>
         </w:r>
         <w:r>
           <w:rPr>
@@ -8331,7 +8472,7 @@
           <w14:ligatures w14:val="standardContextual"/>
         </w:rPr>
       </w:pPr>
-      <w:hyperlink w:anchor="_Toc173000357" w:history="1">
+      <w:hyperlink w:anchor="_Toc173154975" w:history="1">
         <w:r>
           <w:rPr>
             <w:rStyle w:val="Hyperlink"/>
@@ -8358,7 +8499,7 @@
             <w:noProof/>
             <w:webHidden/>
           </w:rPr>
-          <w:instrText xml:space="preserve"> PAGEREF _Toc173000357 \h </w:instrText>
+          <w:instrText xml:space="preserve"> PAGEREF _Toc173154975 \h </w:instrText>
         </w:r>
         <w:r>
           <w:rPr>
@@ -8378,7 +8519,7 @@
             <w:noProof/>
             <w:webHidden/>
           </w:rPr>
-          <w:t>36</w:t>
+          <w:t>37</w:t>
         </w:r>
         <w:r>
           <w:rPr>
@@ -8404,7 +8545,7 @@
           <w14:ligatures w14:val="standardContextual"/>
         </w:rPr>
       </w:pPr>
-      <w:hyperlink w:anchor="_Toc173000358" w:history="1">
+      <w:hyperlink w:anchor="_Toc173154976" w:history="1">
         <w:r>
           <w:rPr>
             <w:rStyle w:val="Hyperlink"/>
@@ -8431,7 +8572,7 @@
             <w:noProof/>
             <w:webHidden/>
           </w:rPr>
-          <w:instrText xml:space="preserve"> PAGEREF _Toc173000358 \h </w:instrText>
+          <w:instrText xml:space="preserve"> PAGEREF _Toc173154976 \h </w:instrText>
         </w:r>
         <w:r>
           <w:rPr>
@@ -8451,7 +8592,7 @@
             <w:noProof/>
             <w:webHidden/>
           </w:rPr>
-          <w:t>37</w:t>
+          <w:t>38</w:t>
         </w:r>
         <w:r>
           <w:rPr>
@@ -8477,13 +8618,13 @@
           <w14:ligatures w14:val="standardContextual"/>
         </w:rPr>
       </w:pPr>
-      <w:hyperlink w:anchor="_Toc173000359" w:history="1">
+      <w:hyperlink w:anchor="_Toc173154977" w:history="1">
         <w:r>
           <w:rPr>
             <w:rStyle w:val="Hyperlink"/>
             <w:noProof/>
           </w:rPr>
-          <w:t>Hình 6.1.1.21: Hình ảnh biểu đồ lý thuyết đã được kiểm chứng thể hiện mối quan hệ của dữ liệu số đồ thị xử lý và thời gain</w:t>
+          <w:t>Hình 5.5.2.2.21: Hình lần đầu khi load của trang Find Best Recommendation</w:t>
         </w:r>
         <w:r>
           <w:rPr>
@@ -8504,7 +8645,7 @@
             <w:noProof/>
             <w:webHidden/>
           </w:rPr>
-          <w:instrText xml:space="preserve"> PAGEREF _Toc173000359 \h </w:instrText>
+          <w:instrText xml:space="preserve"> PAGEREF _Toc173154977 \h </w:instrText>
         </w:r>
         <w:r>
           <w:rPr>
@@ -8550,13 +8691,13 @@
           <w14:ligatures w14:val="standardContextual"/>
         </w:rPr>
       </w:pPr>
-      <w:hyperlink w:anchor="_Toc173000360" w:history="1">
+      <w:hyperlink w:anchor="_Toc173154978" w:history="1">
         <w:r>
           <w:rPr>
             <w:rStyle w:val="Hyperlink"/>
             <w:noProof/>
           </w:rPr>
-          <w:t>Hình 6.1.2.22: Hình ảnh biểu đồ được dự đoán cho hệ thống</w:t>
+          <w:t>Hình 5.5.2.2.22: Hình ảnh trang web sau khi up file csv lên thành công</w:t>
         </w:r>
         <w:r>
           <w:rPr>
@@ -8577,7 +8718,7 @@
             <w:noProof/>
             <w:webHidden/>
           </w:rPr>
-          <w:instrText xml:space="preserve"> PAGEREF _Toc173000360 \h </w:instrText>
+          <w:instrText xml:space="preserve"> PAGEREF _Toc173154978 \h </w:instrText>
         </w:r>
         <w:r>
           <w:rPr>
@@ -8598,6 +8739,152 @@
             <w:webHidden/>
           </w:rPr>
           <w:t>39</w:t>
+        </w:r>
+        <w:r>
+          <w:rPr>
+            <w:noProof/>
+            <w:webHidden/>
+          </w:rPr>
+          <w:fldChar w:fldCharType="end"/>
+        </w:r>
+      </w:hyperlink>
+    </w:p>
+    <w:p>
+      <w:pPr>
+        <w:pStyle w:val="TableofFigures"/>
+        <w:tabs>
+          <w:tab w:val="right" w:leader="dot" w:pos="8777"/>
+        </w:tabs>
+        <w:rPr>
+          <w:rFonts w:asciiTheme="minorHAnsi" w:eastAsiaTheme="minorEastAsia" w:hAnsiTheme="minorHAnsi"/>
+          <w:noProof/>
+          <w:kern w:val="2"/>
+          <w:sz w:val="24"/>
+          <w:lang w:val="vi-VN" w:eastAsia="vi-VN"/>
+          <w14:ligatures w14:val="standardContextual"/>
+        </w:rPr>
+      </w:pPr>
+      <w:hyperlink w:anchor="_Toc173154979" w:history="1">
+        <w:r>
+          <w:rPr>
+            <w:rStyle w:val="Hyperlink"/>
+            <w:noProof/>
+          </w:rPr>
+          <w:t>Hình 6.1.1.23: Hình ảnh biểu đồ lý thuyết đã được kiểm chứng thể hiện mối quan hệ của dữ liệu số đồ thị xử lý và thời gian</w:t>
+        </w:r>
+        <w:r>
+          <w:rPr>
+            <w:noProof/>
+            <w:webHidden/>
+          </w:rPr>
+          <w:tab/>
+        </w:r>
+        <w:r>
+          <w:rPr>
+            <w:noProof/>
+            <w:webHidden/>
+          </w:rPr>
+          <w:fldChar w:fldCharType="begin"/>
+        </w:r>
+        <w:r>
+          <w:rPr>
+            <w:noProof/>
+            <w:webHidden/>
+          </w:rPr>
+          <w:instrText xml:space="preserve"> PAGEREF _Toc173154979 \h </w:instrText>
+        </w:r>
+        <w:r>
+          <w:rPr>
+            <w:noProof/>
+            <w:webHidden/>
+          </w:rPr>
+        </w:r>
+        <w:r>
+          <w:rPr>
+            <w:noProof/>
+            <w:webHidden/>
+          </w:rPr>
+          <w:fldChar w:fldCharType="separate"/>
+        </w:r>
+        <w:r>
+          <w:rPr>
+            <w:noProof/>
+            <w:webHidden/>
+          </w:rPr>
+          <w:t>41</w:t>
+        </w:r>
+        <w:r>
+          <w:rPr>
+            <w:noProof/>
+            <w:webHidden/>
+          </w:rPr>
+          <w:fldChar w:fldCharType="end"/>
+        </w:r>
+      </w:hyperlink>
+    </w:p>
+    <w:p>
+      <w:pPr>
+        <w:pStyle w:val="TableofFigures"/>
+        <w:tabs>
+          <w:tab w:val="right" w:leader="dot" w:pos="8777"/>
+        </w:tabs>
+        <w:rPr>
+          <w:rFonts w:asciiTheme="minorHAnsi" w:eastAsiaTheme="minorEastAsia" w:hAnsiTheme="minorHAnsi"/>
+          <w:noProof/>
+          <w:kern w:val="2"/>
+          <w:sz w:val="24"/>
+          <w:lang w:val="vi-VN" w:eastAsia="vi-VN"/>
+          <w14:ligatures w14:val="standardContextual"/>
+        </w:rPr>
+      </w:pPr>
+      <w:hyperlink w:anchor="_Toc173154980" w:history="1">
+        <w:r>
+          <w:rPr>
+            <w:rStyle w:val="Hyperlink"/>
+            <w:noProof/>
+          </w:rPr>
+          <w:t>Hình 6.1.2.24: Hình ảnh biểu đồ được dự đoán bằng mô hình theo dạng Reggession cho hệ thống</w:t>
+        </w:r>
+        <w:r>
+          <w:rPr>
+            <w:noProof/>
+            <w:webHidden/>
+          </w:rPr>
+          <w:tab/>
+        </w:r>
+        <w:r>
+          <w:rPr>
+            <w:noProof/>
+            <w:webHidden/>
+          </w:rPr>
+          <w:fldChar w:fldCharType="begin"/>
+        </w:r>
+        <w:r>
+          <w:rPr>
+            <w:noProof/>
+            <w:webHidden/>
+          </w:rPr>
+          <w:instrText xml:space="preserve"> PAGEREF _Toc173154980 \h </w:instrText>
+        </w:r>
+        <w:r>
+          <w:rPr>
+            <w:noProof/>
+            <w:webHidden/>
+          </w:rPr>
+        </w:r>
+        <w:r>
+          <w:rPr>
+            <w:noProof/>
+            <w:webHidden/>
+          </w:rPr>
+          <w:fldChar w:fldCharType="separate"/>
+        </w:r>
+        <w:r>
+          <w:rPr>
+            <w:noProof/>
+            <w:webHidden/>
+          </w:rPr>
+          <w:t>42</w:t>
         </w:r>
         <w:r>
           <w:rPr>
@@ -8651,7 +8938,7 @@
           <w:lang w:val="en-US"/>
         </w:rPr>
       </w:pPr>
-      <w:bookmarkStart w:id="2" w:name="_Toc173000276"/>
+      <w:bookmarkStart w:id="2" w:name="_Toc173154985"/>
       <w:r>
         <w:lastRenderedPageBreak/>
         <w:t xml:space="preserve">DANH MỤC </w:t>
@@ -8697,7 +8984,7 @@
         </w:rPr>
         <w:fldChar w:fldCharType="separate"/>
       </w:r>
-      <w:hyperlink w:anchor="_Toc173000366" w:history="1">
+      <w:hyperlink w:anchor="_Toc173154981" w:history="1">
         <w:r>
           <w:rPr>
             <w:rStyle w:val="Hyperlink"/>
@@ -8724,7 +9011,7 @@
             <w:noProof/>
             <w:webHidden/>
           </w:rPr>
-          <w:instrText xml:space="preserve"> PAGEREF _Toc173000366 \h </w:instrText>
+          <w:instrText xml:space="preserve"> PAGEREF _Toc173154981 \h </w:instrText>
         </w:r>
         <w:r>
           <w:rPr>
@@ -8744,7 +9031,7 @@
             <w:noProof/>
             <w:webHidden/>
           </w:rPr>
-          <w:t>24</w:t>
+          <w:t>25</w:t>
         </w:r>
         <w:r>
           <w:rPr>
@@ -8770,7 +9057,7 @@
           <w14:ligatures w14:val="standardContextual"/>
         </w:rPr>
       </w:pPr>
-      <w:hyperlink w:anchor="_Toc173000367" w:history="1">
+      <w:hyperlink w:anchor="_Toc173154982" w:history="1">
         <w:r>
           <w:rPr>
             <w:rStyle w:val="Hyperlink"/>
@@ -8797,7 +9084,7 @@
             <w:noProof/>
             <w:webHidden/>
           </w:rPr>
-          <w:instrText xml:space="preserve"> PAGEREF _Toc173000367 \h </w:instrText>
+          <w:instrText xml:space="preserve"> PAGEREF _Toc173154982 \h </w:instrText>
         </w:r>
         <w:r>
           <w:rPr>
@@ -8817,7 +9104,7 @@
             <w:noProof/>
             <w:webHidden/>
           </w:rPr>
-          <w:t>28</w:t>
+          <w:t>29</w:t>
         </w:r>
         <w:r>
           <w:rPr>
@@ -8843,7 +9130,7 @@
           <w14:ligatures w14:val="standardContextual"/>
         </w:rPr>
       </w:pPr>
-      <w:hyperlink w:anchor="_Toc173000368" w:history="1">
+      <w:hyperlink w:anchor="_Toc173154983" w:history="1">
         <w:r>
           <w:rPr>
             <w:rStyle w:val="Hyperlink"/>
@@ -8870,7 +9157,7 @@
             <w:noProof/>
             <w:webHidden/>
           </w:rPr>
-          <w:instrText xml:space="preserve"> PAGEREF _Toc173000368 \h </w:instrText>
+          <w:instrText xml:space="preserve"> PAGEREF _Toc173154983 \h </w:instrText>
         </w:r>
         <w:r>
           <w:rPr>
@@ -8890,7 +9177,7 @@
             <w:noProof/>
             <w:webHidden/>
           </w:rPr>
-          <w:t>38</w:t>
+          <w:t>40</w:t>
         </w:r>
         <w:r>
           <w:rPr>
@@ -8941,7 +9228,7 @@
         </w:numPr>
         <w:jc w:val="center"/>
       </w:pPr>
-      <w:bookmarkStart w:id="3" w:name="_Toc173000277"/>
+      <w:bookmarkStart w:id="3" w:name="_Toc173154986"/>
       <w:r>
         <w:lastRenderedPageBreak/>
         <w:t>DANH MỤC CÁC CHỮ VIẾT TẮT</w:t>
@@ -9713,7 +10000,7 @@
         <w:pStyle w:val="Heading1"/>
         <w:jc w:val="center"/>
       </w:pPr>
-      <w:bookmarkStart w:id="4" w:name="_Toc173000278"/>
+      <w:bookmarkStart w:id="4" w:name="_Toc173154987"/>
       <w:r>
         <w:lastRenderedPageBreak/>
         <w:t>MỞ ĐẦU</w:t>
@@ -9733,7 +10020,7 @@
           <w:lang w:val="en-US"/>
         </w:rPr>
       </w:pPr>
-      <w:bookmarkStart w:id="5" w:name="_Toc173000279"/>
+      <w:bookmarkStart w:id="5" w:name="_Toc173154988"/>
       <w:r>
         <w:t>Lý do chọn đề tài</w:t>
       </w:r>
@@ -9762,7 +10049,7 @@
       <w:pPr>
         <w:pStyle w:val="Heading2"/>
       </w:pPr>
-      <w:bookmarkStart w:id="6" w:name="_Toc173000280"/>
+      <w:bookmarkStart w:id="6" w:name="_Toc173154989"/>
       <w:r>
         <w:t>Mục tiêu thực hiện đề tài</w:t>
       </w:r>
@@ -9783,7 +10070,7 @@
           <w:lang w:val="en-US"/>
         </w:rPr>
       </w:pPr>
-      <w:bookmarkStart w:id="7" w:name="_Toc173000281"/>
+      <w:bookmarkStart w:id="7" w:name="_Toc173154990"/>
       <w:r>
         <w:rPr>
           <w:lang w:val="en-US"/>
@@ -9841,7 +10128,7 @@
           <w:lang w:val="en-US"/>
         </w:rPr>
       </w:pPr>
-      <w:bookmarkStart w:id="8" w:name="_Toc173000282"/>
+      <w:bookmarkStart w:id="8" w:name="_Toc173154991"/>
       <w:r>
         <w:rPr>
           <w:lang w:val="en-US"/>
@@ -9878,7 +10165,7 @@
           <w:lang w:val="en-US"/>
         </w:rPr>
       </w:pPr>
-      <w:bookmarkStart w:id="9" w:name="_Toc173000283"/>
+      <w:bookmarkStart w:id="9" w:name="_Toc173154992"/>
       <w:r>
         <w:rPr>
           <w:lang w:val="en-US"/>
@@ -9901,7 +10188,7 @@
           <w:lang w:val="en-US"/>
         </w:rPr>
       </w:pPr>
-      <w:bookmarkStart w:id="10" w:name="_Toc173000284"/>
+      <w:bookmarkStart w:id="10" w:name="_Toc173154993"/>
       <w:r>
         <w:rPr>
           <w:lang w:val="en-US"/>
@@ -10055,7 +10342,7 @@
           <w:lang w:val="en-US"/>
         </w:rPr>
       </w:pPr>
-      <w:bookmarkStart w:id="11" w:name="_Toc173000285"/>
+      <w:bookmarkStart w:id="11" w:name="_Toc173154994"/>
       <w:r>
         <w:rPr>
           <w:lang w:val="en-US"/>
@@ -10068,7 +10355,7 @@
       <w:pPr>
         <w:pStyle w:val="Heading3"/>
       </w:pPr>
-      <w:bookmarkStart w:id="12" w:name="_Toc173000286"/>
+      <w:bookmarkStart w:id="12" w:name="_Toc173154995"/>
       <w:r>
         <w:t>Các k</w:t>
       </w:r>
@@ -10198,7 +10485,7 @@
       <w:pPr>
         <w:pStyle w:val="Heading3"/>
       </w:pPr>
-      <w:bookmarkStart w:id="13" w:name="_Toc173000287"/>
+      <w:bookmarkStart w:id="13" w:name="_Toc173154996"/>
       <w:r>
         <w:t>Bài toán khai thác đồ thị con</w:t>
       </w:r>
@@ -10291,7 +10578,7 @@
           <v:shape id="_x0000_i1025" type="#_x0000_t75" style="width:8.75pt;height:12pt" o:ole="">
             <v:imagedata r:id="rId12" o:title=""/>
           </v:shape>
-          <o:OLEObject Type="Embed" ProgID="Equation.DSMT4" ShapeID="_x0000_i1025" DrawAspect="Content" ObjectID="_1783757613" r:id="rId13"/>
+          <o:OLEObject Type="Embed" ProgID="Equation.DSMT4" ShapeID="_x0000_i1025" DrawAspect="Content" ObjectID="_1783767934" r:id="rId13"/>
         </w:object>
       </w:r>
       <w:r>
@@ -10520,7 +10807,7 @@
           <w:lang w:val="en-US"/>
         </w:rPr>
       </w:pPr>
-      <w:bookmarkStart w:id="14" w:name="_Toc173000288"/>
+      <w:bookmarkStart w:id="14" w:name="_Toc173154997"/>
       <w:r>
         <w:rPr>
           <w:lang w:val="en-US"/>
@@ -10551,7 +10838,7 @@
       <w:pPr>
         <w:pStyle w:val="Heading3"/>
       </w:pPr>
-      <w:bookmarkStart w:id="15" w:name="_Toc173000289"/>
+      <w:bookmarkStart w:id="15" w:name="_Toc173154998"/>
       <w:r>
         <w:t>Khái niệm</w:t>
       </w:r>
@@ -10667,7 +10954,7 @@
       <w:pPr>
         <w:pStyle w:val="Caption"/>
       </w:pPr>
-      <w:bookmarkStart w:id="16" w:name="_Toc173000339"/>
+      <w:bookmarkStart w:id="16" w:name="_Toc173154957"/>
       <w:r>
         <w:t>Hình 2.3.1.3.</w:t>
       </w:r>
@@ -10775,7 +11062,7 @@
       <w:pPr>
         <w:pStyle w:val="Heading3"/>
       </w:pPr>
-      <w:bookmarkStart w:id="17" w:name="_Toc173000290"/>
+      <w:bookmarkStart w:id="17" w:name="_Toc173154999"/>
       <w:r>
         <w:t>Thuật toán G-Span</w:t>
       </w:r>
@@ -10817,7 +11104,7 @@
       <w:pPr>
         <w:pStyle w:val="Heading2"/>
       </w:pPr>
-      <w:bookmarkStart w:id="18" w:name="_Toc173000291"/>
+      <w:bookmarkStart w:id="18" w:name="_Toc173155000"/>
       <w:r>
         <w:t>Thuật toán TKG</w:t>
       </w:r>
@@ -10827,7 +11114,7 @@
       <w:pPr>
         <w:pStyle w:val="Heading3"/>
       </w:pPr>
-      <w:bookmarkStart w:id="19" w:name="_Toc173000292"/>
+      <w:bookmarkStart w:id="19" w:name="_Toc173155001"/>
       <w:r>
         <w:t>Cơ sở lý thuyết thuật toán</w:t>
       </w:r>
@@ -10923,7 +11210,7 @@
       <w:pPr>
         <w:pStyle w:val="Heading3"/>
       </w:pPr>
-      <w:bookmarkStart w:id="20" w:name="_Toc173000293"/>
+      <w:bookmarkStart w:id="20" w:name="_Toc173155002"/>
       <w:r>
         <w:t>Ví dụ đi kèm</w:t>
       </w:r>
@@ -11081,7 +11368,7 @@
       <w:pPr>
         <w:pStyle w:val="Heading3"/>
       </w:pPr>
-      <w:bookmarkStart w:id="21" w:name="_Toc173000294"/>
+      <w:bookmarkStart w:id="21" w:name="_Toc173155003"/>
       <w:r>
         <w:lastRenderedPageBreak/>
         <w:t>Các cách tối ưu thuật toán đề xuất</w:t>
@@ -11527,7 +11814,7 @@
         <w:pStyle w:val="Heading1"/>
         <w:jc w:val="center"/>
       </w:pPr>
-      <w:bookmarkStart w:id="22" w:name="_Toc173000295"/>
+      <w:bookmarkStart w:id="22" w:name="_Toc173155004"/>
       <w:r>
         <w:rPr>
           <w:lang w:val="en-US"/>
@@ -11553,7 +11840,7 @@
       <w:pPr>
         <w:pStyle w:val="Heading2"/>
       </w:pPr>
-      <w:bookmarkStart w:id="23" w:name="_Toc173000296"/>
+      <w:bookmarkStart w:id="23" w:name="_Toc173155005"/>
       <w:r>
         <w:t>Đồ thị thuộc tính động</w:t>
       </w:r>
@@ -11563,7 +11850,7 @@
       <w:pPr>
         <w:pStyle w:val="Heading3"/>
       </w:pPr>
-      <w:bookmarkStart w:id="24" w:name="_Toc173000297"/>
+      <w:bookmarkStart w:id="24" w:name="_Toc173155006"/>
       <w:r>
         <w:t>Khái niệm đ</w:t>
       </w:r>
@@ -11636,7 +11923,7 @@
       <w:pPr>
         <w:pStyle w:val="Caption"/>
       </w:pPr>
-      <w:bookmarkStart w:id="25" w:name="_Toc173000340"/>
+      <w:bookmarkStart w:id="25" w:name="_Toc173154958"/>
       <w:r>
         <w:t>Hình 3.1.1.</w:t>
       </w:r>
@@ -11691,7 +11978,7 @@
       <w:pPr>
         <w:pStyle w:val="Heading3"/>
       </w:pPr>
-      <w:bookmarkStart w:id="26" w:name="_Toc173000298"/>
+      <w:bookmarkStart w:id="26" w:name="_Toc173155007"/>
       <w:r>
         <w:t xml:space="preserve">Khái niệm đồ </w:t>
       </w:r>
@@ -11764,7 +12051,7 @@
       <w:pPr>
         <w:pStyle w:val="Caption"/>
       </w:pPr>
-      <w:bookmarkStart w:id="27" w:name="_Toc173000341"/>
+      <w:bookmarkStart w:id="27" w:name="_Toc173154959"/>
       <w:r>
         <w:t>Hình 3.1.2.</w:t>
       </w:r>
@@ -11824,7 +12111,7 @@
       <w:pPr>
         <w:pStyle w:val="Heading3"/>
       </w:pPr>
-      <w:bookmarkStart w:id="28" w:name="_Toc173000299"/>
+      <w:bookmarkStart w:id="28" w:name="_Toc173155008"/>
       <w:r>
         <w:t>Các quy tắc giới hạn khi khai thác đồ thị thuộc tính động</w:t>
       </w:r>
@@ -11906,7 +12193,7 @@
       <w:pPr>
         <w:pStyle w:val="Heading2"/>
       </w:pPr>
-      <w:bookmarkStart w:id="29" w:name="_Toc173000300"/>
+      <w:bookmarkStart w:id="29" w:name="_Toc173155009"/>
       <w:r>
         <w:t>Các khái niệm về khai thác đồ thị thuộc tính động</w:t>
       </w:r>
@@ -11916,7 +12203,7 @@
       <w:pPr>
         <w:pStyle w:val="Heading3"/>
       </w:pPr>
-      <w:bookmarkStart w:id="30" w:name="_Toc173000301"/>
+      <w:bookmarkStart w:id="30" w:name="_Toc173155010"/>
       <w:r>
         <w:t>Trend-Graph</w:t>
       </w:r>
@@ -11993,7 +12280,7 @@
       <w:pPr>
         <w:pStyle w:val="Caption"/>
       </w:pPr>
-      <w:bookmarkStart w:id="31" w:name="_Toc173000342"/>
+      <w:bookmarkStart w:id="31" w:name="_Toc173154960"/>
       <w:r>
         <w:t>Hình 3.2.1.</w:t>
       </w:r>
@@ -12048,7 +12335,7 @@
       <w:pPr>
         <w:pStyle w:val="Heading3"/>
       </w:pPr>
-      <w:bookmarkStart w:id="32" w:name="_Toc173000302"/>
+      <w:bookmarkStart w:id="32" w:name="_Toc173155011"/>
       <w:r>
         <w:t>Quy luật khi viết về sự biến đổi của các node trong Graph</w:t>
       </w:r>
@@ -12066,7 +12353,7 @@
       <w:pPr>
         <w:pStyle w:val="Heading3"/>
       </w:pPr>
-      <w:bookmarkStart w:id="33" w:name="_Toc173000303"/>
+      <w:bookmarkStart w:id="33" w:name="_Toc173155012"/>
       <w:r>
         <w:t>Công thức tính độ tự tin của một mẫu cốt lõi so với dữ liệu đồ thị gốc</w:t>
       </w:r>
@@ -12098,7 +12385,7 @@
           <v:shape id="_x0000_i1026" type="#_x0000_t75" style="width:241.1pt;height:33.8pt" o:ole="">
             <v:imagedata r:id="rId18" o:title=""/>
           </v:shape>
-          <o:OLEObject Type="Embed" ProgID="Equation.DSMT4" ShapeID="_x0000_i1026" DrawAspect="Content" ObjectID="_1783757614" r:id="rId19"/>
+          <o:OLEObject Type="Embed" ProgID="Equation.DSMT4" ShapeID="_x0000_i1026" DrawAspect="Content" ObjectID="_1783767935" r:id="rId19"/>
         </w:object>
       </w:r>
     </w:p>
@@ -12115,10 +12402,7 @@
         <w:pStyle w:val="Nidungvnbn"/>
       </w:pPr>
       <w:r>
-        <w:t xml:space="preserve">V là </w:t>
-      </w:r>
-      <w:r>
-        <w:t>mẫu gốc cho trước</w:t>
+        <w:t>ascendent(V): Node nguyên nhân</w:t>
       </w:r>
     </w:p>
     <w:p>
@@ -12126,10 +12410,13 @@
         <w:pStyle w:val="Nidungvnbn"/>
       </w:pPr>
       <w:r>
-        <w:t xml:space="preserve">E là </w:t>
-      </w:r>
-      <w:r>
-        <w:t>mẫu vừa được thêm vào</w:t>
+        <w:t>consequent</w:t>
+      </w:r>
+      <w:r>
+        <w:t xml:space="preserve">(V): Node </w:t>
+      </w:r>
+      <w:r>
+        <w:t>kết quả</w:t>
       </w:r>
     </w:p>
     <w:p>
@@ -12144,7 +12431,7 @@
       <w:pPr>
         <w:pStyle w:val="Heading3"/>
       </w:pPr>
-      <w:bookmarkStart w:id="34" w:name="_Toc173000304"/>
+      <w:bookmarkStart w:id="34" w:name="_Toc173155013"/>
       <w:r>
         <w:t>Công thức tính độ dốc của một mẫu cốt lõi so với dữ liệu đồ thị gốc</w:t>
       </w:r>
@@ -12176,7 +12463,7 @@
           <v:shape id="_x0000_i1027" type="#_x0000_t75" style="width:187.65pt;height:33.8pt" o:ole="">
             <v:imagedata r:id="rId20" o:title=""/>
           </v:shape>
-          <o:OLEObject Type="Embed" ProgID="Equation.DSMT4" ShapeID="_x0000_i1027" DrawAspect="Content" ObjectID="_1783757615" r:id="rId21"/>
+          <o:OLEObject Type="Embed" ProgID="Equation.DSMT4" ShapeID="_x0000_i1027" DrawAspect="Content" ObjectID="_1783767936" r:id="rId21"/>
         </w:object>
       </w:r>
     </w:p>
@@ -12194,10 +12481,16 @@
         <w:pStyle w:val="Nidungvnbn"/>
       </w:pPr>
       <w:r>
-        <w:t>Conf là hệ số tự tin của mẫu</w:t>
-      </w:r>
-      <w:r>
-        <w:t xml:space="preserve"> cốt lõi</w:t>
+        <w:t>ExConf(antecedent(</w:t>
+      </w:r>
+      <w:r>
+        <w:t>V,E</w:t>
+      </w:r>
+      <w:r>
+        <w:t>)) là hệ số tự tin mong đợi của các mẫu</w:t>
+      </w:r>
+      <w:r>
+        <w:t xml:space="preserve"> nguyên nhân</w:t>
       </w:r>
       <w:r>
         <w:t xml:space="preserve"> đó so với đồ thị gốc</w:t>
@@ -12205,109 +12498,98 @@
     </w:p>
     <w:p>
       <w:pPr>
+        <w:pStyle w:val="Heading2"/>
+        <w:rPr>
+          <w:lang w:val="en-US"/>
+        </w:rPr>
+      </w:pPr>
+      <w:bookmarkStart w:id="35" w:name="_Toc173155014"/>
+      <w:r>
+        <w:t>Thuật toán AER</w:t>
+      </w:r>
+      <w:r>
+        <w:rPr>
+          <w:lang w:val="en-US"/>
+        </w:rPr>
+        <w:t xml:space="preserve"> </w:t>
+      </w:r>
+      <w:r>
+        <w:t>(</w:t>
+      </w:r>
+      <w:r>
+        <w:rPr>
+          <w:lang w:val="en-US"/>
+        </w:rPr>
+        <w:t>A</w:t>
+      </w:r>
+      <w:r>
+        <w:t xml:space="preserve">ttribute </w:t>
+      </w:r>
+      <w:r>
+        <w:rPr>
+          <w:lang w:val="en-US"/>
+        </w:rPr>
+        <w:t>E</w:t>
+      </w:r>
+      <w:r>
+        <w:t xml:space="preserve">volution </w:t>
+      </w:r>
+      <w:r>
+        <w:rPr>
+          <w:lang w:val="en-US"/>
+        </w:rPr>
+        <w:t>R</w:t>
+      </w:r>
+      <w:r>
+        <w:t>ules)</w:t>
+      </w:r>
+      <w:bookmarkEnd w:id="35"/>
+    </w:p>
+    <w:p>
+      <w:pPr>
         <w:pStyle w:val="Nidungvnbn"/>
       </w:pPr>
       <w:r>
-        <w:t>ExConf(antecedent(</w:t>
-      </w:r>
-      <w:r>
-        <w:t>V,E</w:t>
-      </w:r>
-      <w:r>
-        <w:t>)) là hệ số tự tin mong đợi của các mẫu đó so với đồ thị gốc</w:t>
-      </w:r>
-    </w:p>
-    <w:p>
-      <w:pPr>
-        <w:pStyle w:val="Heading2"/>
-        <w:rPr>
-          <w:lang w:val="en-US"/>
-        </w:rPr>
-      </w:pPr>
-      <w:bookmarkStart w:id="35" w:name="_Toc173000305"/>
-      <w:r>
-        <w:t>Thuật toán AER</w:t>
-      </w:r>
-      <w:r>
-        <w:rPr>
-          <w:lang w:val="en-US"/>
-        </w:rPr>
-        <w:t xml:space="preserve"> </w:t>
-      </w:r>
-      <w:r>
-        <w:t>(</w:t>
-      </w:r>
-      <w:r>
-        <w:rPr>
-          <w:lang w:val="en-US"/>
-        </w:rPr>
-        <w:t>A</w:t>
-      </w:r>
-      <w:r>
-        <w:t xml:space="preserve">ttribute </w:t>
-      </w:r>
-      <w:r>
-        <w:rPr>
-          <w:lang w:val="en-US"/>
-        </w:rPr>
-        <w:t>E</w:t>
-      </w:r>
-      <w:r>
-        <w:t xml:space="preserve">volution </w:t>
-      </w:r>
-      <w:r>
-        <w:rPr>
-          <w:lang w:val="en-US"/>
-        </w:rPr>
-        <w:t>R</w:t>
-      </w:r>
-      <w:r>
-        <w:t>ules)</w:t>
-      </w:r>
-      <w:bookmarkEnd w:id="35"/>
+        <w:t>Thuật toán AER (Attribute Evolution Rules) được đề xuất để khám phá một loạ</w:t>
+      </w:r>
+      <w:r>
+        <w:t>t đồ thị</w:t>
+      </w:r>
+      <w:r>
+        <w:t xml:space="preserve"> mẫu mới trong các đồ thị động có thuộc tính. </w:t>
+      </w:r>
+      <w:r>
+        <w:t>Ý tưởng chung của thuật toán trên là t</w:t>
+      </w:r>
+      <w:r>
+        <w:t>ừ</w:t>
+      </w:r>
+      <w:r>
+        <w:t xml:space="preserve"> việc</w:t>
+      </w:r>
+      <w:r>
+        <w:t xml:space="preserve"> tìm ra quy luật thay đổi các giá trị của Sub-Graph nhằm đưa ra về quy luật thay đổi của đồ thị chính</w:t>
+      </w:r>
+    </w:p>
+    <w:p>
+      <w:pPr>
+        <w:pStyle w:val="Heading3"/>
+      </w:pPr>
+      <w:bookmarkStart w:id="36" w:name="_Toc173155015"/>
+      <w:r>
+        <w:t>Các bước thực hiện thuật toán AER</w:t>
+      </w:r>
+      <w:bookmarkEnd w:id="36"/>
     </w:p>
     <w:p>
       <w:pPr>
         <w:pStyle w:val="Nidungvnbn"/>
       </w:pPr>
       <w:r>
-        <w:t>Thuật toán AER (Attribute Evolution Rules) được đề xuất để khám phá một loạ</w:t>
-      </w:r>
-      <w:r>
-        <w:t>t đồ thị</w:t>
-      </w:r>
-      <w:r>
-        <w:t xml:space="preserve"> mẫu mới trong các đồ thị động có thuộc tính. </w:t>
-      </w:r>
-      <w:r>
-        <w:t>Ý tưởng chung của thuật toán trên là t</w:t>
-      </w:r>
-      <w:r>
-        <w:t>ừ</w:t>
-      </w:r>
-      <w:r>
-        <w:t xml:space="preserve"> việc</w:t>
-      </w:r>
-      <w:r>
-        <w:t xml:space="preserve"> tìm ra quy luật thay đổi các giá trị của Sub-Graph nhằm đưa ra về quy luật thay đổi của đồ thị chính</w:t>
-      </w:r>
-    </w:p>
-    <w:p>
-      <w:pPr>
-        <w:pStyle w:val="Heading3"/>
-      </w:pPr>
-      <w:bookmarkStart w:id="36" w:name="_Toc173000306"/>
-      <w:r>
-        <w:t>Các bước thực hiện thuật toán AER</w:t>
-      </w:r>
-      <w:bookmarkEnd w:id="36"/>
-    </w:p>
-    <w:p>
-      <w:pPr>
-        <w:pStyle w:val="Nidungvnbn"/>
-      </w:pPr>
-      <w:r>
-        <w:t>Bước 1: Biến đổi các giá trị liên tục thành các giá trị rời rạc</w:t>
+        <w:t xml:space="preserve">Bước 1: </w:t>
+      </w:r>
+      <w:r>
+        <w:t>Rút gọn dữ liệu</w:t>
       </w:r>
     </w:p>
     <w:p>
@@ -12414,18 +12696,18 @@
         <w:ind w:left="1440" w:firstLine="0"/>
       </w:pPr>
       <w:r>
+        <w:t>Ví dụ: Nếu Consequent Node là "thay đổi trạng thái công việc", thì Antecedent Nodes có thể là "thất nghiệp", "có việc mới",</w:t>
+      </w:r>
+      <w:r>
+        <w:t>…</w:t>
+      </w:r>
+    </w:p>
+    <w:p>
+      <w:pPr>
+        <w:pStyle w:val="Nidungvnbn"/>
+      </w:pPr>
+      <w:r>
         <w:lastRenderedPageBreak/>
-        <w:t>Ví dụ: Nếu Consequent Node là "thay đổi trạng thái công việc", thì Antecedent Nodes có thể là "thất nghiệp", "có việc mới",</w:t>
-      </w:r>
-      <w:r>
-        <w:t>…</w:t>
-      </w:r>
-    </w:p>
-    <w:p>
-      <w:pPr>
-        <w:pStyle w:val="Nidungvnbn"/>
-      </w:pPr>
-      <w:r>
         <w:t>Bước 3: Mở rộng đồ thị</w:t>
       </w:r>
     </w:p>
@@ -12919,7 +13201,7 @@
       <w:pPr>
         <w:pStyle w:val="Heading3"/>
       </w:pPr>
-      <w:bookmarkStart w:id="37" w:name="_Toc173000307"/>
+      <w:bookmarkStart w:id="37" w:name="_Toc173155016"/>
       <w:r>
         <w:t>.</w:t>
       </w:r>
@@ -12949,7 +13231,6 @@
         </w:numPr>
       </w:pPr>
       <w:r>
-        <w:lastRenderedPageBreak/>
         <w:t>Khi mở rộng mẫu thì tuân theo BFS với độ ưu tiên theo bảng chữ cái nhằm tạo ra tính đồng nhất</w:t>
       </w:r>
     </w:p>
@@ -12974,6 +13255,7 @@
         </w:numPr>
       </w:pPr>
       <w:r>
+        <w:lastRenderedPageBreak/>
         <w:t>Loại bỏ các phần tĩnh hoặc dao động không qua nhiều trong dữ liệu gốc</w:t>
       </w:r>
     </w:p>
@@ -13034,7 +13316,7 @@
         <w:pStyle w:val="Heading1"/>
         <w:jc w:val="center"/>
       </w:pPr>
-      <w:bookmarkStart w:id="38" w:name="_Toc173000308"/>
+      <w:bookmarkStart w:id="38" w:name="_Toc173155017"/>
       <w:r>
         <w:rPr>
           <w:lang w:val="en-US"/>
@@ -13057,7 +13339,7 @@
           <w:lang w:val="en-US"/>
         </w:rPr>
       </w:pPr>
-      <w:bookmarkStart w:id="39" w:name="_Toc173000309"/>
+      <w:bookmarkStart w:id="39" w:name="_Toc173155018"/>
       <w:r>
         <w:rPr>
           <w:lang w:val="en-US"/>
@@ -13095,7 +13377,7 @@
           <w:lang w:val="en-US"/>
         </w:rPr>
       </w:pPr>
-      <w:bookmarkStart w:id="40" w:name="_Toc173000310"/>
+      <w:bookmarkStart w:id="40" w:name="_Toc173155019"/>
       <w:r>
         <w:rPr>
           <w:lang w:val="en-US"/>
@@ -13119,7 +13401,7 @@
       <w:pPr>
         <w:pStyle w:val="Heading3"/>
       </w:pPr>
-      <w:bookmarkStart w:id="41" w:name="_Toc173000311"/>
+      <w:bookmarkStart w:id="41" w:name="_Toc173155020"/>
       <w:r>
         <w:t xml:space="preserve">Sơ đồ </w:t>
       </w:r>
@@ -13161,7 +13443,7 @@
         </w:rPr>
         <w:lastRenderedPageBreak/>
         <w:drawing>
-          <wp:inline distT="0" distB="0" distL="0" distR="0" wp14:anchorId="7B36D8AC" wp14:editId="754AD500">
+          <wp:inline distT="0" distB="0" distL="0" distR="0" wp14:anchorId="7B36D8AC" wp14:editId="71F5E744">
             <wp:extent cx="6053946" cy="3648075"/>
             <wp:effectExtent l="0" t="0" r="4445" b="0"/>
             <wp:docPr id="1571896514" name="Picture 1" descr="A diagram of a diagram&#10;&#10;Description automatically generated with medium confidence"/>
@@ -13207,7 +13489,7 @@
       <w:pPr>
         <w:pStyle w:val="Caption"/>
       </w:pPr>
-      <w:bookmarkStart w:id="42" w:name="_Toc173000343"/>
+      <w:bookmarkStart w:id="42" w:name="_Toc173154961"/>
       <w:r>
         <w:t>Hình 4.2.1.</w:t>
       </w:r>
@@ -13238,7 +13520,7 @@
       <w:pPr>
         <w:pStyle w:val="Heading3"/>
       </w:pPr>
-      <w:bookmarkStart w:id="43" w:name="_Toc173000312"/>
+      <w:bookmarkStart w:id="43" w:name="_Toc173155021"/>
       <w:r>
         <w:t>Sơ đồ lớp hệ thống</w:t>
       </w:r>
@@ -13262,7 +13544,7 @@
           <w:noProof/>
         </w:rPr>
         <w:drawing>
-          <wp:inline distT="0" distB="0" distL="0" distR="0" wp14:anchorId="15948C0B" wp14:editId="0EDDFD4B">
+          <wp:inline distT="0" distB="0" distL="0" distR="0" wp14:anchorId="15948C0B" wp14:editId="64F3A460">
             <wp:extent cx="5579745" cy="2237740"/>
             <wp:effectExtent l="0" t="0" r="1905" b="0"/>
             <wp:docPr id="373543722" name="Picture 2" descr="A diagram of a computer&#10;&#10;Description automatically generated"/>
@@ -13308,7 +13590,7 @@
       <w:pPr>
         <w:pStyle w:val="Caption"/>
       </w:pPr>
-      <w:bookmarkStart w:id="44" w:name="_Toc173000344"/>
+      <w:bookmarkStart w:id="44" w:name="_Toc173154962"/>
       <w:r>
         <w:t>Hình 4.2.1.</w:t>
       </w:r>
@@ -13339,7 +13621,7 @@
       <w:pPr>
         <w:pStyle w:val="Heading2"/>
       </w:pPr>
-      <w:bookmarkStart w:id="45" w:name="_Toc173000313"/>
+      <w:bookmarkStart w:id="45" w:name="_Toc173155022"/>
       <w:r>
         <w:lastRenderedPageBreak/>
         <w:t>Thuật toán TKG chung cho việc trả về Top-K đồ thị con phổ biến với kỹ thuật tối ưu Dynamic-Search và tiền xử lý thuật toán</w:t>
@@ -13350,7 +13632,7 @@
       <w:pPr>
         <w:pStyle w:val="Heading3"/>
       </w:pPr>
-      <w:bookmarkStart w:id="46" w:name="_Toc173000314"/>
+      <w:bookmarkStart w:id="46" w:name="_Toc173155023"/>
       <w:r>
         <w:t>Cơ sở mã giả TKG</w:t>
       </w:r>
@@ -15013,7 +15295,7 @@
       <w:pPr>
         <w:pStyle w:val="Caption"/>
       </w:pPr>
-      <w:bookmarkStart w:id="47" w:name="_Toc173000345"/>
+      <w:bookmarkStart w:id="47" w:name="_Toc173154963"/>
       <w:r>
         <w:t>Hình 4.3.1.1.</w:t>
       </w:r>
@@ -15044,7 +15326,7 @@
       <w:pPr>
         <w:pStyle w:val="Heading3"/>
       </w:pPr>
-      <w:bookmarkStart w:id="48" w:name="_Toc173000315"/>
+      <w:bookmarkStart w:id="48" w:name="_Toc173155024"/>
       <w:r>
         <w:t>Các hàm hỗ trợ</w:t>
       </w:r>
@@ -23450,7 +23732,7 @@
       <w:pPr>
         <w:pStyle w:val="Heading3"/>
       </w:pPr>
-      <w:bookmarkStart w:id="49" w:name="_Toc173000316"/>
+      <w:bookmarkStart w:id="49" w:name="_Toc173155025"/>
       <w:r>
         <w:t>Thuật toán hệ thống</w:t>
       </w:r>
@@ -29844,7 +30126,7 @@
       <w:pPr>
         <w:pStyle w:val="Heading3"/>
       </w:pPr>
-      <w:bookmarkStart w:id="50" w:name="_Toc173000317"/>
+      <w:bookmarkStart w:id="50" w:name="_Toc173155026"/>
       <w:r>
         <w:t>Ví dụ chi tiết</w:t>
       </w:r>
@@ -29880,7 +30162,7 @@
       <w:pPr>
         <w:pStyle w:val="Caption"/>
       </w:pPr>
-      <w:bookmarkStart w:id="51" w:name="_Toc173000366"/>
+      <w:bookmarkStart w:id="51" w:name="_Toc173154981"/>
       <w:r>
         <w:lastRenderedPageBreak/>
         <w:t>Bảng 4.3.4.</w:t>
@@ -30391,7 +30673,7 @@
       <w:pPr>
         <w:pStyle w:val="Heading2"/>
       </w:pPr>
-      <w:bookmarkStart w:id="52" w:name="_Toc173000318"/>
+      <w:bookmarkStart w:id="52" w:name="_Toc173155027"/>
       <w:r>
         <w:t>Thuật toán AER nhằm trả về Association Rules</w:t>
       </w:r>
@@ -30401,7 +30683,7 @@
       <w:pPr>
         <w:pStyle w:val="Heading3"/>
       </w:pPr>
-      <w:bookmarkStart w:id="53" w:name="_Toc173000319"/>
+      <w:bookmarkStart w:id="53" w:name="_Toc173155028"/>
       <w:r>
         <w:t>Cơ sở mã giả AER</w:t>
       </w:r>
@@ -32088,7 +32370,7 @@
       <w:pPr>
         <w:pStyle w:val="Caption"/>
       </w:pPr>
-      <w:bookmarkStart w:id="54" w:name="_Toc173000346"/>
+      <w:bookmarkStart w:id="54" w:name="_Toc173154964"/>
       <w:r>
         <w:t>Hình 4.3.2.1.</w:t>
       </w:r>
@@ -32119,7 +32401,7 @@
       <w:pPr>
         <w:pStyle w:val="Heading3"/>
       </w:pPr>
-      <w:bookmarkStart w:id="55" w:name="_Toc173000320"/>
+      <w:bookmarkStart w:id="55" w:name="_Toc173155029"/>
       <w:r>
         <w:t>Thuật toán hệ thống</w:t>
       </w:r>
@@ -38660,7 +38942,7 @@
       <w:pPr>
         <w:pStyle w:val="Heading3"/>
       </w:pPr>
-      <w:bookmarkStart w:id="56" w:name="_Toc173000321"/>
+      <w:bookmarkStart w:id="56" w:name="_Toc173155030"/>
       <w:r>
         <w:t>Ví dụ thuật toán</w:t>
       </w:r>
@@ -38685,7 +38967,7 @@
         <w:pStyle w:val="Caption"/>
         <w:keepNext/>
       </w:pPr>
-      <w:bookmarkStart w:id="57" w:name="_Toc173000367"/>
+      <w:bookmarkStart w:id="57" w:name="_Toc173154982"/>
       <w:r>
         <w:t>Bảng 4.4.3.</w:t>
       </w:r>
@@ -39018,7 +39300,7 @@
           <v:shape id="_x0000_i1028" type="#_x0000_t75" style="width:241.1pt;height:33.8pt" o:ole="">
             <v:imagedata r:id="rId18" o:title=""/>
           </v:shape>
-          <o:OLEObject Type="Embed" ProgID="Equation.DSMT4" ShapeID="_x0000_i1028" DrawAspect="Content" ObjectID="_1783757616" r:id="rId24"/>
+          <o:OLEObject Type="Embed" ProgID="Equation.DSMT4" ShapeID="_x0000_i1028" DrawAspect="Content" ObjectID="_1783767937" r:id="rId24"/>
         </w:object>
       </w:r>
       <w:r>
@@ -39035,7 +39317,7 @@
           <v:shape id="_x0000_i1029" type="#_x0000_t75" style="width:107.45pt;height:31.1pt" o:ole="">
             <v:imagedata r:id="rId25" o:title=""/>
           </v:shape>
-          <o:OLEObject Type="Embed" ProgID="Equation.DSMT4" ShapeID="_x0000_i1029" DrawAspect="Content" ObjectID="_1783757617" r:id="rId26"/>
+          <o:OLEObject Type="Embed" ProgID="Equation.DSMT4" ShapeID="_x0000_i1029" DrawAspect="Content" ObjectID="_1783767938" r:id="rId26"/>
         </w:object>
       </w:r>
       <w:r>
@@ -39052,7 +39334,7 @@
           <v:shape id="_x0000_i1030" type="#_x0000_t75" style="width:8.75pt;height:14.2pt" o:ole="">
             <v:imagedata r:id="rId27" o:title=""/>
           </v:shape>
-          <o:OLEObject Type="Embed" ProgID="Equation.DSMT4" ShapeID="_x0000_i1030" DrawAspect="Content" ObjectID="_1783757618" r:id="rId28"/>
+          <o:OLEObject Type="Embed" ProgID="Equation.DSMT4" ShapeID="_x0000_i1030" DrawAspect="Content" ObjectID="_1783767939" r:id="rId28"/>
         </w:object>
       </w:r>
       <w:r>
@@ -39063,7 +39345,7 @@
           <v:shape id="_x0000_i1031" type="#_x0000_t75" style="width:186.55pt;height:33.25pt" o:ole="">
             <v:imagedata r:id="rId29" o:title=""/>
           </v:shape>
-          <o:OLEObject Type="Embed" ProgID="Equation.DSMT4" ShapeID="_x0000_i1031" DrawAspect="Content" ObjectID="_1783757619" r:id="rId30"/>
+          <o:OLEObject Type="Embed" ProgID="Equation.DSMT4" ShapeID="_x0000_i1031" DrawAspect="Content" ObjectID="_1783767940" r:id="rId30"/>
         </w:object>
       </w:r>
       <w:r>
@@ -39080,7 +39362,7 @@
           <v:shape id="_x0000_i1032" type="#_x0000_t75" style="width:108.55pt;height:30.55pt" o:ole="">
             <v:imagedata r:id="rId31" o:title=""/>
           </v:shape>
-          <o:OLEObject Type="Embed" ProgID="Equation.DSMT4" ShapeID="_x0000_i1032" DrawAspect="Content" ObjectID="_1783757620" r:id="rId32"/>
+          <o:OLEObject Type="Embed" ProgID="Equation.DSMT4" ShapeID="_x0000_i1032" DrawAspect="Content" ObjectID="_1783767941" r:id="rId32"/>
         </w:object>
       </w:r>
       <w:r>
@@ -39163,7 +39445,7 @@
           <v:shape id="_x0000_i1033" type="#_x0000_t75" style="width:241.1pt;height:33.8pt" o:ole="">
             <v:imagedata r:id="rId18" o:title=""/>
           </v:shape>
-          <o:OLEObject Type="Embed" ProgID="Equation.DSMT4" ShapeID="_x0000_i1033" DrawAspect="Content" ObjectID="_1783757621" r:id="rId33"/>
+          <o:OLEObject Type="Embed" ProgID="Equation.DSMT4" ShapeID="_x0000_i1033" DrawAspect="Content" ObjectID="_1783767942" r:id="rId33"/>
         </w:object>
       </w:r>
       <w:r>
@@ -39177,7 +39459,7 @@
           <v:shape id="_x0000_i1034" type="#_x0000_t75" style="width:89.45pt;height:31.1pt" o:ole="">
             <v:imagedata r:id="rId34" o:title=""/>
           </v:shape>
-          <o:OLEObject Type="Embed" ProgID="Equation.DSMT4" ShapeID="_x0000_i1034" DrawAspect="Content" ObjectID="_1783757622" r:id="rId35"/>
+          <o:OLEObject Type="Embed" ProgID="Equation.DSMT4" ShapeID="_x0000_i1034" DrawAspect="Content" ObjectID="_1783767943" r:id="rId35"/>
         </w:object>
       </w:r>
       <w:r>
@@ -39191,7 +39473,7 @@
           <v:shape id="_x0000_i1035" type="#_x0000_t75" style="width:8.75pt;height:14.2pt" o:ole="">
             <v:imagedata r:id="rId27" o:title=""/>
           </v:shape>
-          <o:OLEObject Type="Embed" ProgID="Equation.DSMT4" ShapeID="_x0000_i1035" DrawAspect="Content" ObjectID="_1783757623" r:id="rId36"/>
+          <o:OLEObject Type="Embed" ProgID="Equation.DSMT4" ShapeID="_x0000_i1035" DrawAspect="Content" ObjectID="_1783767944" r:id="rId36"/>
         </w:object>
       </w:r>
       <w:r>
@@ -39202,7 +39484,7 @@
           <v:shape id="_x0000_i1036" type="#_x0000_t75" style="width:186.55pt;height:33.25pt" o:ole="">
             <v:imagedata r:id="rId29" o:title=""/>
           </v:shape>
-          <o:OLEObject Type="Embed" ProgID="Equation.DSMT4" ShapeID="_x0000_i1036" DrawAspect="Content" ObjectID="_1783757624" r:id="rId37"/>
+          <o:OLEObject Type="Embed" ProgID="Equation.DSMT4" ShapeID="_x0000_i1036" DrawAspect="Content" ObjectID="_1783767945" r:id="rId37"/>
         </w:object>
       </w:r>
       <w:r>
@@ -39216,7 +39498,7 @@
           <v:shape id="_x0000_i1037" type="#_x0000_t75" style="width:117.25pt;height:30.55pt" o:ole="">
             <v:imagedata r:id="rId38" o:title=""/>
           </v:shape>
-          <o:OLEObject Type="Embed" ProgID="Equation.DSMT4" ShapeID="_x0000_i1037" DrawAspect="Content" ObjectID="_1783757625" r:id="rId39"/>
+          <o:OLEObject Type="Embed" ProgID="Equation.DSMT4" ShapeID="_x0000_i1037" DrawAspect="Content" ObjectID="_1783767946" r:id="rId39"/>
         </w:object>
       </w:r>
       <w:r>
@@ -39354,7 +39636,7 @@
           <v:shape id="_x0000_i1038" type="#_x0000_t75" style="width:241.1pt;height:33.8pt" o:ole="">
             <v:imagedata r:id="rId18" o:title=""/>
           </v:shape>
-          <o:OLEObject Type="Embed" ProgID="Equation.DSMT4" ShapeID="_x0000_i1038" DrawAspect="Content" ObjectID="_1783757626" r:id="rId40"/>
+          <o:OLEObject Type="Embed" ProgID="Equation.DSMT4" ShapeID="_x0000_i1038" DrawAspect="Content" ObjectID="_1783767947" r:id="rId40"/>
         </w:object>
       </w:r>
       <w:r>
@@ -39368,7 +39650,7 @@
           <v:shape id="_x0000_i1039" type="#_x0000_t75" style="width:101.45pt;height:31.1pt" o:ole="">
             <v:imagedata r:id="rId41" o:title=""/>
           </v:shape>
-          <o:OLEObject Type="Embed" ProgID="Equation.DSMT4" ShapeID="_x0000_i1039" DrawAspect="Content" ObjectID="_1783757627" r:id="rId42"/>
+          <o:OLEObject Type="Embed" ProgID="Equation.DSMT4" ShapeID="_x0000_i1039" DrawAspect="Content" ObjectID="_1783767948" r:id="rId42"/>
         </w:object>
       </w:r>
       <w:r>
@@ -39382,7 +39664,7 @@
           <v:shape id="_x0000_i1040" type="#_x0000_t75" style="width:8.75pt;height:14.2pt" o:ole="">
             <v:imagedata r:id="rId27" o:title=""/>
           </v:shape>
-          <o:OLEObject Type="Embed" ProgID="Equation.DSMT4" ShapeID="_x0000_i1040" DrawAspect="Content" ObjectID="_1783757628" r:id="rId43"/>
+          <o:OLEObject Type="Embed" ProgID="Equation.DSMT4" ShapeID="_x0000_i1040" DrawAspect="Content" ObjectID="_1783767949" r:id="rId43"/>
         </w:object>
       </w:r>
       <w:r>
@@ -39393,7 +39675,7 @@
           <v:shape id="_x0000_i1041" type="#_x0000_t75" style="width:186.55pt;height:33.25pt" o:ole="">
             <v:imagedata r:id="rId29" o:title=""/>
           </v:shape>
-          <o:OLEObject Type="Embed" ProgID="Equation.DSMT4" ShapeID="_x0000_i1041" DrawAspect="Content" ObjectID="_1783757629" r:id="rId44"/>
+          <o:OLEObject Type="Embed" ProgID="Equation.DSMT4" ShapeID="_x0000_i1041" DrawAspect="Content" ObjectID="_1783767950" r:id="rId44"/>
         </w:object>
       </w:r>
       <w:r>
@@ -39407,7 +39689,7 @@
           <v:shape id="_x0000_i1042" type="#_x0000_t75" style="width:141.8pt;height:30.55pt" o:ole="">
             <v:imagedata r:id="rId45" o:title=""/>
           </v:shape>
-          <o:OLEObject Type="Embed" ProgID="Equation.DSMT4" ShapeID="_x0000_i1042" DrawAspect="Content" ObjectID="_1783757630" r:id="rId46"/>
+          <o:OLEObject Type="Embed" ProgID="Equation.DSMT4" ShapeID="_x0000_i1042" DrawAspect="Content" ObjectID="_1783767951" r:id="rId46"/>
         </w:object>
       </w:r>
       <w:r>
@@ -39499,7 +39781,7 @@
           <w:lang w:val="en-US"/>
         </w:rPr>
       </w:pPr>
-      <w:bookmarkStart w:id="58" w:name="_Toc173000322"/>
+      <w:bookmarkStart w:id="58" w:name="_Toc173155031"/>
       <w:r>
         <w:rPr>
           <w:lang w:val="en-US"/>
@@ -39513,7 +39795,7 @@
       <w:pPr>
         <w:pStyle w:val="Heading2"/>
       </w:pPr>
-      <w:bookmarkStart w:id="59" w:name="_Toc173000323"/>
+      <w:bookmarkStart w:id="59" w:name="_Toc173155032"/>
       <w:r>
         <w:t>Link Github dự án đi kèm</w:t>
       </w:r>
@@ -39542,7 +39824,7 @@
           <w:lang w:val="en-US"/>
         </w:rPr>
       </w:pPr>
-      <w:bookmarkStart w:id="60" w:name="_Toc173000324"/>
+      <w:bookmarkStart w:id="60" w:name="_Toc173155033"/>
       <w:r>
         <w:rPr>
           <w:lang w:val="en-US"/>
@@ -39601,7 +39883,7 @@
       <w:pPr>
         <w:pStyle w:val="Caption"/>
       </w:pPr>
-      <w:bookmarkStart w:id="61" w:name="_Toc173000347"/>
+      <w:bookmarkStart w:id="61" w:name="_Toc173154965"/>
       <w:r>
         <w:t>Hình 5.1.</w:t>
       </w:r>
@@ -39643,7 +39925,7 @@
           <w:lang w:val="en-US"/>
         </w:rPr>
       </w:pPr>
-      <w:bookmarkStart w:id="62" w:name="_Toc173000325"/>
+      <w:bookmarkStart w:id="62" w:name="_Toc173155034"/>
       <w:r>
         <w:rPr>
           <w:lang w:val="en-US"/>
@@ -39703,7 +39985,7 @@
       <w:pPr>
         <w:pStyle w:val="Caption"/>
       </w:pPr>
-      <w:bookmarkStart w:id="63" w:name="_Toc173000348"/>
+      <w:bookmarkStart w:id="63" w:name="_Toc173154966"/>
       <w:r>
         <w:t>Hình 5.2.</w:t>
       </w:r>
@@ -39788,7 +40070,7 @@
       <w:pPr>
         <w:pStyle w:val="Caption"/>
       </w:pPr>
-      <w:bookmarkStart w:id="64" w:name="_Toc173000349"/>
+      <w:bookmarkStart w:id="64" w:name="_Toc173154967"/>
       <w:r>
         <w:t>Hình 5.2.</w:t>
       </w:r>
@@ -39822,7 +40104,7 @@
           <w:lang w:val="en-US"/>
         </w:rPr>
       </w:pPr>
-      <w:bookmarkStart w:id="65" w:name="_Toc173000326"/>
+      <w:bookmarkStart w:id="65" w:name="_Toc173155035"/>
       <w:r>
         <w:rPr>
           <w:lang w:val="en-US"/>
@@ -39841,7 +40123,7 @@
       <w:pPr>
         <w:pStyle w:val="Heading3"/>
       </w:pPr>
-      <w:bookmarkStart w:id="66" w:name="_Toc173000327"/>
+      <w:bookmarkStart w:id="66" w:name="_Toc173155036"/>
       <w:r>
         <w:t>Vẽ Top-K đồ thị con thường xuyên</w:t>
       </w:r>
@@ -39905,7 +40187,7 @@
       <w:pPr>
         <w:pStyle w:val="Caption"/>
       </w:pPr>
-      <w:bookmarkStart w:id="67" w:name="_Toc173000350"/>
+      <w:bookmarkStart w:id="67" w:name="_Toc173154968"/>
       <w:r>
         <w:t>Hình 5.3.1.</w:t>
       </w:r>
@@ -39989,7 +40271,7 @@
       <w:pPr>
         <w:pStyle w:val="Caption"/>
       </w:pPr>
-      <w:bookmarkStart w:id="68" w:name="_Toc173000351"/>
+      <w:bookmarkStart w:id="68" w:name="_Toc173154969"/>
       <w:r>
         <w:t>Hình 5.3.1.</w:t>
       </w:r>
@@ -40020,7 +40302,7 @@
       <w:pPr>
         <w:pStyle w:val="Heading3"/>
       </w:pPr>
-      <w:bookmarkStart w:id="69" w:name="_Toc173000328"/>
+      <w:bookmarkStart w:id="69" w:name="_Toc173155037"/>
       <w:r>
         <w:t>Vẽ đồ thị con thường xuyên với số lượng item</w:t>
       </w:r>
@@ -40084,7 +40366,7 @@
       <w:pPr>
         <w:pStyle w:val="Caption"/>
       </w:pPr>
-      <w:bookmarkStart w:id="70" w:name="_Toc173000352"/>
+      <w:bookmarkStart w:id="70" w:name="_Toc173154970"/>
       <w:r>
         <w:t>Hình 5.3.2.</w:t>
       </w:r>
@@ -40174,7 +40456,7 @@
       <w:pPr>
         <w:pStyle w:val="Caption"/>
       </w:pPr>
-      <w:bookmarkStart w:id="71" w:name="_Toc173000353"/>
+      <w:bookmarkStart w:id="71" w:name="_Toc173154971"/>
       <w:r>
         <w:t>Hình 5.3.2.</w:t>
       </w:r>
@@ -40209,24 +40491,34 @@
     </w:p>
     <w:p>
       <w:pPr>
+        <w:pStyle w:val="Heading2"/>
+        <w:rPr>
+          <w:lang w:val="en-US"/>
+        </w:rPr>
+      </w:pPr>
+      <w:bookmarkStart w:id="72" w:name="_Toc173155038"/>
+      <w:r>
+        <w:t>Trang đề xuất sản phẩm thêm vào combo</w:t>
+      </w:r>
+      <w:bookmarkEnd w:id="72"/>
+    </w:p>
+    <w:p>
+      <w:pPr>
         <w:pStyle w:val="Heading3"/>
       </w:pPr>
-      <w:bookmarkStart w:id="72" w:name="_Toc173000329"/>
-      <w:r>
-        <w:t>Trang đề xuất sản phẩm thêm vào combo</w:t>
-      </w:r>
-      <w:bookmarkEnd w:id="72"/>
+      <w:bookmarkStart w:id="73" w:name="_Toc173155039"/>
+      <w:r>
+        <w:t>Trang đề xuất sản phẩm với file csv</w:t>
+      </w:r>
+      <w:bookmarkEnd w:id="73"/>
     </w:p>
     <w:p>
       <w:pPr>
         <w:pStyle w:val="Nidungvnbn"/>
       </w:pPr>
       <w:r>
-        <w:t xml:space="preserve">Trang này sẽ sử dụng thuật toán TKG tìm tất cả Subgraph với những kỹ thuật cải tiến như Dynamic Search, Skip Stagegy và tiền xử lý thuật toán để gia tăng hiệu </w:t>
-      </w:r>
-      <w:r>
         <w:lastRenderedPageBreak/>
-        <w:t>suất tính toán và sử dụng các thuật toán AER để tìm được quy luật liên quan của mẫu dữ liệu.</w:t>
+        <w:t>Trang này sẽ sử dụng thuật toán TKG tìm tất cả Subgraph với những kỹ thuật cải tiến như Dynamic Search, Skip Stagegy và tiền xử lý thuật toán để gia tăng hiệu suất tính toán và sử dụng các thuật toán AER để tìm được quy luật liên quan của mẫu dữ liệu.</w:t>
       </w:r>
     </w:p>
     <w:p>
@@ -40287,7 +40579,7 @@
       <w:pPr>
         <w:pStyle w:val="Caption"/>
       </w:pPr>
-      <w:bookmarkStart w:id="73" w:name="_Toc173000354"/>
+      <w:bookmarkStart w:id="74" w:name="_Toc173154972"/>
       <w:r>
         <w:t>Hình 5.3.3.</w:t>
       </w:r>
@@ -40318,7 +40610,7 @@
       <w:r>
         <w:t>findBestRecommendation</w:t>
       </w:r>
-      <w:bookmarkEnd w:id="73"/>
+      <w:bookmarkEnd w:id="74"/>
     </w:p>
     <w:p>
       <w:pPr>
@@ -40378,7 +40670,7 @@
       <w:pPr>
         <w:pStyle w:val="Caption"/>
       </w:pPr>
-      <w:bookmarkStart w:id="74" w:name="_Toc173000355"/>
+      <w:bookmarkStart w:id="75" w:name="_Toc173154973"/>
       <w:r>
         <w:t>Hình 5.3.3.</w:t>
       </w:r>
@@ -40403,13 +40695,14 @@
       <w:r>
         <w:t>: Hình ảnh khi up file lên và nhấn submit để ra dữ liệu chọn</w:t>
       </w:r>
-      <w:bookmarkEnd w:id="74"/>
+      <w:bookmarkEnd w:id="75"/>
     </w:p>
     <w:p>
       <w:pPr>
         <w:pStyle w:val="Nidungvnbn"/>
       </w:pPr>
       <w:r>
+        <w:lastRenderedPageBreak/>
         <w:t>Người dùng nhấn chọn dữ liệu đầu vào của combo</w:t>
       </w:r>
     </w:p>
@@ -40422,7 +40715,6 @@
         <w:rPr>
           <w:noProof/>
         </w:rPr>
-        <w:lastRenderedPageBreak/>
         <w:drawing>
           <wp:inline distT="0" distB="0" distL="0" distR="0" wp14:anchorId="72E5C64C" wp14:editId="1B6779D7">
             <wp:extent cx="5579745" cy="2881630"/>
@@ -40464,7 +40756,7 @@
       <w:pPr>
         <w:pStyle w:val="Caption"/>
       </w:pPr>
-      <w:bookmarkStart w:id="75" w:name="_Toc173000356"/>
+      <w:bookmarkStart w:id="76" w:name="_Toc173154974"/>
       <w:r>
         <w:t>Hình 5.3.3.</w:t>
       </w:r>
@@ -40489,7 +40781,7 @@
       <w:r>
         <w:t>: Hình ảnh khi chọn dữ liệu</w:t>
       </w:r>
-      <w:bookmarkEnd w:id="75"/>
+      <w:bookmarkEnd w:id="76"/>
     </w:p>
     <w:p>
       <w:pPr>
@@ -40549,7 +40841,7 @@
       <w:pPr>
         <w:pStyle w:val="Caption"/>
       </w:pPr>
-      <w:bookmarkStart w:id="76" w:name="_Toc173000357"/>
+      <w:bookmarkStart w:id="77" w:name="_Toc173154975"/>
       <w:r>
         <w:t>Hình 5.3.3.</w:t>
       </w:r>
@@ -40577,7 +40869,7 @@
       <w:r>
         <w:t>có kết quả</w:t>
       </w:r>
-      <w:bookmarkEnd w:id="76"/>
+      <w:bookmarkEnd w:id="77"/>
     </w:p>
     <w:p>
       <w:pPr>
@@ -40638,7 +40930,7 @@
       <w:pPr>
         <w:pStyle w:val="Caption"/>
       </w:pPr>
-      <w:bookmarkStart w:id="77" w:name="_Toc173000358"/>
+      <w:bookmarkStart w:id="78" w:name="_Toc173154976"/>
       <w:r>
         <w:t>Hình 5.3.3.</w:t>
       </w:r>
@@ -40663,29 +40955,256 @@
       <w:r>
         <w:t>: Hình ảnh khi nhấn Find Recommendation và không có kết quả</w:t>
       </w:r>
-      <w:bookmarkEnd w:id="77"/>
+      <w:bookmarkEnd w:id="78"/>
+    </w:p>
+    <w:p>
+      <w:pPr>
+        <w:pStyle w:val="Heading3"/>
+      </w:pPr>
+      <w:bookmarkStart w:id="79" w:name="_Toc173155040"/>
+      <w:r>
+        <w:t>Trang đề xuất sản phẩm với cơ sở dữ liệu</w:t>
+      </w:r>
+      <w:bookmarkEnd w:id="79"/>
+    </w:p>
+    <w:p>
+      <w:pPr>
+        <w:pStyle w:val="Heading4"/>
+      </w:pPr>
+      <w:r>
+        <w:t>Thông tin về cơ sở dữ liệu</w:t>
+      </w:r>
     </w:p>
     <w:p>
       <w:pPr>
         <w:pStyle w:val="Nidungvnbn"/>
       </w:pPr>
-    </w:p>
-    <w:p>
-      <w:pPr>
-        <w:spacing w:before="0" w:after="200" w:line="276" w:lineRule="auto"/>
+      <w:r>
+        <w:t>Để tiện theo dõi thì quý thầy cô có thể đăng nhập vào cơ sở dữ liệu sau để tiến hành truy cập vào cơ sở dữ liệu</w:t>
+      </w:r>
+    </w:p>
+    <w:p>
+      <w:pPr>
+        <w:pStyle w:val="Nidungvnbn"/>
+      </w:pPr>
+      <w:r>
+        <w:t>Server:tcp:graphmining.database.windows.net,1433</w:t>
+      </w:r>
+    </w:p>
+    <w:p>
+      <w:pPr>
+        <w:pStyle w:val="Nidungvnbn"/>
+      </w:pPr>
+      <w:r>
+        <w:t>Login: GraphMining</w:t>
+      </w:r>
+    </w:p>
+    <w:p>
+      <w:pPr>
+        <w:pStyle w:val="Nidungvnbn"/>
+      </w:pPr>
+      <w:r>
+        <w:t>Password: admin123!</w:t>
+      </w:r>
+    </w:p>
+    <w:p>
+      <w:pPr>
+        <w:pStyle w:val="Nidungvnbn"/>
+      </w:pPr>
+      <w:r>
+        <w:t>Cơ sở dữ liệu với số lượng transaction là 100 bằng với file mini_csv đi kèm</w:t>
+      </w:r>
+    </w:p>
+    <w:p>
+      <w:pPr>
+        <w:pStyle w:val="Heading4"/>
+      </w:pPr>
+      <w:r>
+        <w:t>Chi tiết trang đề xuất sản phẩm</w:t>
+      </w:r>
+    </w:p>
+    <w:p>
+      <w:pPr>
+        <w:pStyle w:val="Nidungvnbn"/>
+      </w:pPr>
+      <w:r>
+        <w:t>Khi người dùng lần đầu nhấn vào trang sản phẩm thì trang web sẽ hiển thị cả giao diện chọn sản phẩm mà không cần phải up file csv như sau</w:t>
+      </w:r>
+    </w:p>
+    <w:p>
+      <w:pPr>
+        <w:pStyle w:val="Caption"/>
+      </w:pPr>
+      <w:r>
+        <w:lastRenderedPageBreak/>
+        <w:drawing>
+          <wp:inline distT="0" distB="0" distL="0" distR="0" wp14:anchorId="2AF950F9" wp14:editId="685441C0">
+            <wp:extent cx="5264727" cy="2656030"/>
+            <wp:effectExtent l="0" t="0" r="0" b="0"/>
+            <wp:docPr id="245733543" name="Picture 1" descr="A screenshot of a computer&#10;&#10;Description automatically generated"/>
+            <wp:cNvGraphicFramePr>
+              <a:graphicFrameLocks xmlns:a="http://schemas.openxmlformats.org/drawingml/2006/main" noChangeAspect="1"/>
+            </wp:cNvGraphicFramePr>
+            <a:graphic xmlns:a="http://schemas.openxmlformats.org/drawingml/2006/main">
+              <a:graphicData uri="http://schemas.openxmlformats.org/drawingml/2006/picture">
+                <pic:pic xmlns:pic="http://schemas.openxmlformats.org/drawingml/2006/picture">
+                  <pic:nvPicPr>
+                    <pic:cNvPr id="245733543" name="Picture 1" descr="A screenshot of a computer&#10;&#10;Description automatically generated"/>
+                    <pic:cNvPicPr/>
+                  </pic:nvPicPr>
+                  <pic:blipFill>
+                    <a:blip r:embed="rId60"/>
+                    <a:stretch>
+                      <a:fillRect/>
+                    </a:stretch>
+                  </pic:blipFill>
+                  <pic:spPr>
+                    <a:xfrm>
+                      <a:off x="0" y="0"/>
+                      <a:ext cx="5264727" cy="2656030"/>
+                    </a:xfrm>
+                    <a:prstGeom prst="rect">
+                      <a:avLst/>
+                    </a:prstGeom>
+                  </pic:spPr>
+                </pic:pic>
+              </a:graphicData>
+            </a:graphic>
+          </wp:inline>
+        </w:drawing>
+      </w:r>
+    </w:p>
+    <w:p>
+      <w:pPr>
+        <w:pStyle w:val="Caption"/>
+      </w:pPr>
+      <w:bookmarkStart w:id="80" w:name="_Toc173154977"/>
+      <w:r>
+        <w:t>Hình 5.5.2.2.</w:t>
+      </w:r>
+      <w:r>
+        <w:fldChar w:fldCharType="begin"/>
+      </w:r>
+      <w:r>
+        <w:instrText xml:space="preserve"> SEQ Hình \* ARABIC </w:instrText>
+      </w:r>
+      <w:r>
+        <w:fldChar w:fldCharType="separate"/>
+      </w:r>
+      <w:r>
+        <w:rPr>
+          <w:noProof/>
+        </w:rPr>
+        <w:t>21</w:t>
+      </w:r>
+      <w:r>
+        <w:fldChar w:fldCharType="end"/>
+      </w:r>
+      <w:r>
+        <w:t>: Hình lần đầu khi load của trang Find Best Recommendation</w:t>
+      </w:r>
+      <w:bookmarkEnd w:id="80"/>
+      <w:r>
+        <w:t xml:space="preserve"> </w:t>
+      </w:r>
+    </w:p>
+    <w:p>
+      <w:pPr>
+        <w:pStyle w:val="Nidungvnbn"/>
+      </w:pPr>
+      <w:r>
+        <w:t>Người dùng vẫn chọn các item để thêm vào combo và hệ thống vẫn sẽ trả ra kết quả kể cả khi người dùng không up 1 file csv nào lên hết</w:t>
+      </w:r>
+    </w:p>
+    <w:p>
+      <w:pPr>
+        <w:pStyle w:val="Nidungvnbn"/>
+      </w:pPr>
+    </w:p>
+    <w:p>
+      <w:pPr>
+        <w:pStyle w:val="Caption"/>
+        <w:keepNext/>
+      </w:pPr>
+      <w:r>
+        <w:drawing>
+          <wp:inline distT="0" distB="0" distL="0" distR="0" wp14:anchorId="09265CF3" wp14:editId="4D14754B">
+            <wp:extent cx="5579745" cy="2818765"/>
+            <wp:effectExtent l="0" t="0" r="1905" b="635"/>
+            <wp:docPr id="580901998" name="Picture 1" descr="A screenshot of a computer&#10;&#10;Description automatically generated"/>
+            <wp:cNvGraphicFramePr>
+              <a:graphicFrameLocks xmlns:a="http://schemas.openxmlformats.org/drawingml/2006/main" noChangeAspect="1"/>
+            </wp:cNvGraphicFramePr>
+            <a:graphic xmlns:a="http://schemas.openxmlformats.org/drawingml/2006/main">
+              <a:graphicData uri="http://schemas.openxmlformats.org/drawingml/2006/picture">
+                <pic:pic xmlns:pic="http://schemas.openxmlformats.org/drawingml/2006/picture">
+                  <pic:nvPicPr>
+                    <pic:cNvPr id="580901998" name="Picture 1" descr="A screenshot of a computer&#10;&#10;Description automatically generated"/>
+                    <pic:cNvPicPr/>
+                  </pic:nvPicPr>
+                  <pic:blipFill>
+                    <a:blip r:embed="rId61"/>
+                    <a:stretch>
+                      <a:fillRect/>
+                    </a:stretch>
+                  </pic:blipFill>
+                  <pic:spPr>
+                    <a:xfrm>
+                      <a:off x="0" y="0"/>
+                      <a:ext cx="5579745" cy="2818765"/>
+                    </a:xfrm>
+                    <a:prstGeom prst="rect">
+                      <a:avLst/>
+                    </a:prstGeom>
+                  </pic:spPr>
+                </pic:pic>
+              </a:graphicData>
+            </a:graphic>
+          </wp:inline>
+        </w:drawing>
+      </w:r>
+    </w:p>
+    <w:p>
+      <w:pPr>
+        <w:pStyle w:val="Caption"/>
+      </w:pPr>
+      <w:bookmarkStart w:id="81" w:name="_Toc173154978"/>
+      <w:r>
+        <w:t>Hình 5.5.2.2.</w:t>
+      </w:r>
+      <w:r>
+        <w:fldChar w:fldCharType="begin"/>
+      </w:r>
+      <w:r>
+        <w:instrText xml:space="preserve"> SEQ Hình \* ARABIC </w:instrText>
+      </w:r>
+      <w:r>
+        <w:fldChar w:fldCharType="separate"/>
+      </w:r>
+      <w:r>
+        <w:rPr>
+          <w:noProof/>
+        </w:rPr>
+        <w:t>22</w:t>
+      </w:r>
+      <w:r>
+        <w:fldChar w:fldCharType="end"/>
+      </w:r>
+      <w:r>
+        <w:t>: Hình ảnh trang web sau khi up file csv lên thành công</w:t>
+      </w:r>
+      <w:bookmarkEnd w:id="81"/>
+    </w:p>
+    <w:p>
+      <w:pPr>
+        <w:pStyle w:val="Caption"/>
         <w:rPr>
           <w:b/>
           <w:noProof/>
-          <w:sz w:val="32"/>
-          <w:szCs w:val="32"/>
           <w:lang w:val="vi-VN"/>
         </w:rPr>
       </w:pPr>
       <w:r>
-        <w:rPr>
-          <w:sz w:val="32"/>
-          <w:szCs w:val="32"/>
-        </w:rPr>
         <w:br w:type="page"/>
       </w:r>
     </w:p>
@@ -40707,11 +41226,11 @@
         <w:pStyle w:val="Heading1"/>
         <w:jc w:val="center"/>
       </w:pPr>
-      <w:bookmarkStart w:id="78" w:name="_Toc173000330"/>
+      <w:bookmarkStart w:id="82" w:name="_Toc173155041"/>
       <w:r>
         <w:t>KẾT LUẬN</w:t>
       </w:r>
-      <w:bookmarkEnd w:id="78"/>
+      <w:bookmarkEnd w:id="82"/>
     </w:p>
     <w:p>
       <w:pPr>
@@ -40720,21 +41239,21 @@
           <w:lang w:val="en-US"/>
         </w:rPr>
       </w:pPr>
-      <w:bookmarkStart w:id="79" w:name="_Toc173000331"/>
+      <w:bookmarkStart w:id="83" w:name="_Toc173155042"/>
       <w:r>
         <w:t>Kết luận</w:t>
       </w:r>
-      <w:bookmarkEnd w:id="79"/>
+      <w:bookmarkEnd w:id="83"/>
     </w:p>
     <w:p>
       <w:pPr>
         <w:pStyle w:val="Heading3"/>
       </w:pPr>
-      <w:bookmarkStart w:id="80" w:name="_Toc173000332"/>
+      <w:bookmarkStart w:id="84" w:name="_Toc173155043"/>
       <w:r>
         <w:t>Thông số thiết bị thử nghiệm</w:t>
       </w:r>
-      <w:bookmarkEnd w:id="80"/>
+      <w:bookmarkEnd w:id="84"/>
     </w:p>
     <w:p>
       <w:pPr>
@@ -40754,18 +41273,18 @@
       <w:pPr>
         <w:pStyle w:val="Heading3"/>
       </w:pPr>
-      <w:bookmarkStart w:id="81" w:name="_Toc173000333"/>
+      <w:bookmarkStart w:id="85" w:name="_Toc173155044"/>
       <w:r>
         <w:t>Số liệu đo đạc về hiệu suất</w:t>
       </w:r>
-      <w:bookmarkEnd w:id="81"/>
+      <w:bookmarkEnd w:id="85"/>
     </w:p>
     <w:p>
       <w:pPr>
         <w:pStyle w:val="Caption"/>
         <w:keepNext/>
       </w:pPr>
-      <w:bookmarkStart w:id="82" w:name="_Toc173000368"/>
+      <w:bookmarkStart w:id="86" w:name="_Toc173154983"/>
       <w:r>
         <w:t>Bảng 6.1.1.</w:t>
       </w:r>
@@ -40796,7 +41315,7 @@
       <w:r>
         <w:t>Bảng thời gian sau khi thử nghiệm trên các kích thước dữ liệu khác nhau</w:t>
       </w:r>
-      <w:bookmarkEnd w:id="82"/>
+      <w:bookmarkEnd w:id="86"/>
     </w:p>
     <w:tbl>
       <w:tblPr>
@@ -41259,7 +41778,7 @@
                     <pic:cNvPicPr/>
                   </pic:nvPicPr>
                   <pic:blipFill>
-                    <a:blip r:embed="rId60"/>
+                    <a:blip r:embed="rId62"/>
                     <a:stretch>
                       <a:fillRect/>
                     </a:stretch>
@@ -41284,7 +41803,7 @@
       <w:pPr>
         <w:pStyle w:val="Caption"/>
       </w:pPr>
-      <w:bookmarkStart w:id="83" w:name="_Toc173000359"/>
+      <w:bookmarkStart w:id="87" w:name="_Toc173154979"/>
       <w:r>
         <w:t>Hình 6.1.1.</w:t>
       </w:r>
@@ -41301,7 +41820,7 @@
         <w:rPr>
           <w:noProof/>
         </w:rPr>
-        <w:t>21</w:t>
+        <w:t>23</w:t>
       </w:r>
       <w:r>
         <w:fldChar w:fldCharType="end"/>
@@ -41315,38 +41834,37 @@
       <w:r>
         <w:t xml:space="preserve"> thể hiện mối quan hệ của dữ liệu số đồ thị xử lý và thời </w:t>
       </w:r>
-      <w:bookmarkEnd w:id="83"/>
       <w:r>
         <w:t>gian</w:t>
       </w:r>
+      <w:bookmarkEnd w:id="87"/>
+    </w:p>
+    <w:p>
+      <w:pPr>
+        <w:pStyle w:val="Caption"/>
+      </w:pPr>
+      <w:r>
+        <w:fldChar w:fldCharType="begin"/>
+      </w:r>
+      <w:r>
+        <w:instrText xml:space="preserve"> ADDIN ZOTERO_ITEM CSL_CITATION {"citationID":"BJVBVa8J","properties":{"formattedCitation":"(Fournier-Viger, Cheng, Lin, et al., 2019a)","plainCitation":"(Fournier-Viger, Cheng, Lin, et al., 2019a)","noteIndex":0},"citationItems":[{"id":3,"uris":["http://zotero.org/users/local/HuFFyxxE/items/NVEMWLV7"],"itemData":{"id":3,"type":"chapter","abstract":"Frequent subgraph mining is a popular data mining task, which consists of ﬁnding all subgraphs that appear in at least minsup graphs of a graph database. An important limitation of traditional frequent subgraph mining algorithms is that the minsup parameter is hard to set. If set too high, few patterns are found and useful information may be missed. But if set too low, runtimes can become very long and a huge number of patterns may be found. Finding an appropriate minsup value to ﬁnd just enough patterns can thus be very time-consuming. This paper addresses this limitation by proposing an eﬃcient algorithm named TKG to ﬁnd the top-k frequent subgraphs, where the only parameter is k, the number of patterns to be found. The algorithm utilizes a dynamic search procedure to always explore the most promising patterns ﬁrst. An extensive experimental evaluation shows that TKG has excellent performance and that it provides a valuable alternative to traditional frequent subgraph mining algorithms.","container-title":"Big Data Analytics","event-place":"Cham","ISBN":"978-3-030-37187-6","language":"en","note":"collection-title: Lecture Notes in Computer Science\nDOI: 10.1007/978-3-030-37188-3_13","page":"209-226","publisher":"Springer International Publishing","publisher-place":"Cham","source":"DOI.org (Crossref)","title":"TKG: Efficient Mining of Top-K Frequent Subgraphs","title-short":"TKG","URL":"https://link.springer.com/10.1007/978-3-030-37188-3_13","volume":"11932","editor":[{"family":"Madria","given":"Sanjay"},{"family":"Fournier-Viger","given":"Philippe"},{"family":"Chaudhary","given":"Sanjay"},{"family":"Reddy","given":"P. Krishna"}],"author":[{"family":"Fournier-Viger","given":"Philippe"},{"family":"Cheng","given":"Chao"},{"family":"Lin","given":"Jerry Chun-Wei"},{"family":"Yun","given":"Unil"},{"family":"Kiran","given":"R. Uday"}],"accessed":{"date-parts":[["2024",7,27]]},"issued":{"date-parts":[["2019"]]}}}],"schema":"https://github.com/citation-style-language/schema/raw/master/csl-citation.json"} </w:instrText>
+      </w:r>
+      <w:r>
+        <w:fldChar w:fldCharType="separate"/>
+      </w:r>
+      <w:r>
+        <w:rPr>
+          <w:rFonts w:cs="Times New Roman"/>
+        </w:rPr>
+        <w:t>(Fournier-Viger, Cheng, Lin, et al., 2019a)</w:t>
+      </w:r>
+      <w:r>
+        <w:fldChar w:fldCharType="end"/>
+      </w:r>
     </w:p>
     <w:p>
       <w:pPr>
         <w:pStyle w:val="Nidungvnbn"/>
-        <w:jc w:val="center"/>
-      </w:pPr>
-      <w:r>
-        <w:fldChar w:fldCharType="begin"/>
-      </w:r>
-      <w:r>
-        <w:instrText xml:space="preserve"> ADDIN ZOTERO_ITEM CSL_CITATION {"citationID":"BJVBVa8J","properties":{"formattedCitation":"(Fournier-Viger, Cheng, Lin, et al., 2019a)","plainCitation":"(Fournier-Viger, Cheng, Lin, et al., 2019a)","noteIndex":0},"citationItems":[{"id":3,"uris":["http://zotero.org/users/local/HuFFyxxE/items/NVEMWLV7"],"itemData":{"id":3,"type":"chapter","abstract":"Frequent subgraph mining is a popular data mining task, which consists of ﬁnding all subgraphs that appear in at least minsup graphs of a graph database. An important limitation of traditional frequent subgraph mining algorithms is that the minsup parameter is hard to set. If set too high, few patterns are found and useful information may be missed. But if set too low, runtimes can become very long and a huge number of patterns may be found. Finding an appropriate minsup value to ﬁnd just enough patterns can thus be very time-consuming. This paper addresses this limitation by proposing an eﬃcient algorithm named TKG to ﬁnd the top-k frequent subgraphs, where the only parameter is k, the number of patterns to be found. The algorithm utilizes a dynamic search procedure to always explore the most promising patterns ﬁrst. An extensive experimental evaluation shows that TKG has excellent performance and that it provides a valuable alternative to traditional frequent subgraph mining algorithms.","container-title":"Big Data Analytics","event-place":"Cham","ISBN":"978-3-030-37187-6","language":"en","note":"collection-title: Lecture Notes in Computer Science\nDOI: 10.1007/978-3-030-37188-3_13","page":"209-226","publisher":"Springer International Publishing","publisher-place":"Cham","source":"DOI.org (Crossref)","title":"TKG: Efficient Mining of Top-K Frequent Subgraphs","title-short":"TKG","URL":"https://link.springer.com/10.1007/978-3-030-37188-3_13","volume":"11932","editor":[{"family":"Madria","given":"Sanjay"},{"family":"Fournier-Viger","given":"Philippe"},{"family":"Chaudhary","given":"Sanjay"},{"family":"Reddy","given":"P. Krishna"}],"author":[{"family":"Fournier-Viger","given":"Philippe"},{"family":"Cheng","given":"Chao"},{"family":"Lin","given":"Jerry Chun-Wei"},{"family":"Yun","given":"Unil"},{"family":"Kiran","given":"R. Uday"}],"accessed":{"date-parts":[["2024",7,27]]},"issued":{"date-parts":[["2019"]]}}}],"schema":"https://github.com/citation-style-language/schema/raw/master/csl-citation.json"} </w:instrText>
-      </w:r>
-      <w:r>
-        <w:fldChar w:fldCharType="separate"/>
-      </w:r>
-      <w:r>
-        <w:rPr>
-          <w:rFonts w:cs="Times New Roman"/>
-        </w:rPr>
-        <w:t>(Fournier-Viger, Cheng, Lin, et al., 2019a)</w:t>
-      </w:r>
-      <w:r>
-        <w:fldChar w:fldCharType="end"/>
-      </w:r>
-    </w:p>
-    <w:p>
-      <w:pPr>
-        <w:pStyle w:val="Nidungvnbn"/>
       </w:pPr>
       <w:r>
         <w:t>Dựa vào số liệu đo hiệu suất của chương trình và số liệu lý thuyết đã được đo đạc vào năm 2020 ta có thể thấy được mặc dù đã được tối ưu nhưng thời gian để xử lý vẫn tăng đột biến khi ta bắt đầu tăng số lượng dữ liệu cần phải xử lý</w:t>
@@ -41356,11 +41874,11 @@
       <w:pPr>
         <w:pStyle w:val="Heading3"/>
       </w:pPr>
-      <w:bookmarkStart w:id="84" w:name="_Toc173000334"/>
+      <w:bookmarkStart w:id="88" w:name="_Toc173155045"/>
       <w:r>
         <w:t>Dự đoán thời gian xử lý cho thuật toán</w:t>
       </w:r>
-      <w:bookmarkEnd w:id="84"/>
+      <w:bookmarkEnd w:id="88"/>
     </w:p>
     <w:p>
       <w:pPr>
@@ -41396,7 +41914,7 @@
                     <pic:cNvPicPr/>
                   </pic:nvPicPr>
                   <pic:blipFill>
-                    <a:blip r:embed="rId61"/>
+                    <a:blip r:embed="rId63"/>
                     <a:stretch>
                       <a:fillRect/>
                     </a:stretch>
@@ -41421,7 +41939,7 @@
       <w:pPr>
         <w:pStyle w:val="Caption"/>
       </w:pPr>
-      <w:bookmarkStart w:id="85" w:name="_Toc173000360"/>
+      <w:bookmarkStart w:id="89" w:name="_Toc173154980"/>
       <w:r>
         <w:t>Hình 6.1.2.</w:t>
       </w:r>
@@ -41438,25 +41956,31 @@
         <w:rPr>
           <w:noProof/>
         </w:rPr>
-        <w:t>22</w:t>
+        <w:t>24</w:t>
       </w:r>
       <w:r>
         <w:fldChar w:fldCharType="end"/>
       </w:r>
       <w:r>
-        <w:t>: Hình ảnh biểu đồ được dự đoán cho hệ thống</w:t>
-      </w:r>
-      <w:bookmarkEnd w:id="85"/>
+        <w:t>: Hình ảnh biểu đồ được dự đoán</w:t>
+      </w:r>
+      <w:r>
+        <w:t xml:space="preserve"> bằng mô hình theo dạng Reggession</w:t>
+      </w:r>
+      <w:r>
+        <w:t xml:space="preserve"> cho hệ thống</w:t>
+      </w:r>
+      <w:bookmarkEnd w:id="89"/>
     </w:p>
     <w:p>
       <w:pPr>
         <w:pStyle w:val="Heading3"/>
       </w:pPr>
-      <w:bookmarkStart w:id="86" w:name="_Toc173000335"/>
+      <w:bookmarkStart w:id="90" w:name="_Toc173155046"/>
       <w:r>
         <w:t>Ưu điểm</w:t>
       </w:r>
-      <w:bookmarkEnd w:id="86"/>
+      <w:bookmarkEnd w:id="90"/>
     </w:p>
     <w:p>
       <w:pPr>
@@ -41504,11 +42028,11 @@
       <w:pPr>
         <w:pStyle w:val="Heading3"/>
       </w:pPr>
-      <w:bookmarkStart w:id="87" w:name="_Toc173000336"/>
+      <w:bookmarkStart w:id="91" w:name="_Toc173155047"/>
       <w:r>
         <w:t>Khuyết điểm</w:t>
       </w:r>
-      <w:bookmarkEnd w:id="87"/>
+      <w:bookmarkEnd w:id="91"/>
     </w:p>
     <w:p>
       <w:pPr>
@@ -41562,11 +42086,11 @@
       <w:pPr>
         <w:pStyle w:val="Heading2"/>
       </w:pPr>
-      <w:bookmarkStart w:id="88" w:name="_Toc173000337"/>
+      <w:bookmarkStart w:id="92" w:name="_Toc173155048"/>
       <w:r>
         <w:t>Hướng phát triển</w:t>
       </w:r>
-      <w:bookmarkEnd w:id="88"/>
+      <w:bookmarkEnd w:id="92"/>
     </w:p>
     <w:p>
       <w:pPr>
@@ -41614,12 +42138,12 @@
         </w:numPr>
         <w:jc w:val="center"/>
       </w:pPr>
-      <w:bookmarkStart w:id="89" w:name="_Toc173000338"/>
+      <w:bookmarkStart w:id="93" w:name="_Toc173155049"/>
       <w:r>
         <w:lastRenderedPageBreak/>
         <w:t>TÀI LIỆU THAM KHẢO</w:t>
       </w:r>
-      <w:bookmarkEnd w:id="89"/>
+      <w:bookmarkEnd w:id="93"/>
     </w:p>
     <w:p>
       <w:pPr>
@@ -46675,7 +47199,6 @@
   <w:style w:type="character" w:default="1" w:styleId="DefaultParagraphFont">
     <w:name w:val="Default Paragraph Font"/>
     <w:uiPriority w:val="1"/>
-    <w:semiHidden/>
     <w:unhideWhenUsed/>
   </w:style>
   <w:style w:type="table" w:default="1" w:styleId="TableNormal">

</xml_diff>